<commit_message>
už byl snad  konečně změnen word
</commit_message>
<xml_diff>
--- a/kupcova-web_js_vydlakov.docx
+++ b/kupcova-web_js_vydlakov.docx
@@ -592,7 +592,21 @@
                               <w:rPr>
                                 <w:b/>
                               </w:rPr>
-                              <w:t>Tomáš Kazda, DiS.</w:t>
+                              <w:t xml:space="preserve">Tomáš Kazda, </w:t>
+                            </w:r>
+                            <w:proofErr w:type="spellStart"/>
+                            <w:r>
+                              <w:rPr>
+                                <w:b/>
+                              </w:rPr>
+                              <w:t>DiS</w:t>
+                            </w:r>
+                            <w:proofErr w:type="spellEnd"/>
+                            <w:r>
+                              <w:rPr>
+                                <w:b/>
+                              </w:rPr>
+                              <w:t>.</w:t>
                             </w:r>
                           </w:p>
                           <w:p>
@@ -732,7 +746,21 @@
                         <w:rPr>
                           <w:b/>
                         </w:rPr>
-                        <w:t>Tomáš Kazda, DiS.</w:t>
+                        <w:t xml:space="preserve">Tomáš Kazda, </w:t>
+                      </w:r>
+                      <w:proofErr w:type="spellStart"/>
+                      <w:r>
+                        <w:rPr>
+                          <w:b/>
+                        </w:rPr>
+                        <w:t>DiS</w:t>
+                      </w:r>
+                      <w:proofErr w:type="spellEnd"/>
+                      <w:r>
+                        <w:rPr>
+                          <w:b/>
+                        </w:rPr>
+                        <w:t>.</w:t>
                       </w:r>
                     </w:p>
                     <w:p>
@@ -866,7 +894,6 @@
     <w:p>
       <w:pPr>
         <w:pStyle w:val="Sta"/>
-        <w:jc w:val="left"/>
         <w:rPr>
           <w:lang w:eastAsia="en-US"/>
         </w:rPr>
@@ -917,8 +944,16 @@
         <w:rPr>
           <w:lang w:eastAsia="en-US"/>
         </w:rPr>
-        <w:t xml:space="preserve"> webové stránky Jezdecké společnosti Vydlákov</w:t>
-      </w:r>
+        <w:t xml:space="preserve"> webové stránky Jezdecké společnosti </w:t>
+      </w:r>
+      <w:proofErr w:type="spellStart"/>
+      <w:r>
+        <w:rPr>
+          <w:lang w:eastAsia="en-US"/>
+        </w:rPr>
+        <w:t>Vydlákov</w:t>
+      </w:r>
+      <w:proofErr w:type="spellEnd"/>
       <w:r>
         <w:rPr>
           <w:lang w:eastAsia="en-US"/>
@@ -935,7 +970,21 @@
         <w:rPr>
           <w:lang w:eastAsia="en-US"/>
         </w:rPr>
-        <w:t>bude použit software Figma.</w:t>
+        <w:t xml:space="preserve">bude použit software </w:t>
+      </w:r>
+      <w:proofErr w:type="spellStart"/>
+      <w:r>
+        <w:rPr>
+          <w:lang w:eastAsia="en-US"/>
+        </w:rPr>
+        <w:t>Figma</w:t>
+      </w:r>
+      <w:proofErr w:type="spellEnd"/>
+      <w:r>
+        <w:rPr>
+          <w:lang w:eastAsia="en-US"/>
+        </w:rPr>
+        <w:t>.</w:t>
       </w:r>
       <w:r>
         <w:rPr>
@@ -959,20 +1008,30 @@
         <w:rPr>
           <w:lang w:eastAsia="en-US"/>
         </w:rPr>
-        <w:t>v softwaru Visual</w:t>
-      </w:r>
+        <w:t xml:space="preserve">v softwaru </w:t>
+      </w:r>
+      <w:proofErr w:type="spellStart"/>
+      <w:r>
+        <w:rPr>
+          <w:lang w:eastAsia="en-US"/>
+        </w:rPr>
+        <w:t>Visual</w:t>
+      </w:r>
+      <w:proofErr w:type="spellEnd"/>
       <w:r>
         <w:rPr>
           <w:lang w:eastAsia="en-US"/>
         </w:rPr>
         <w:t xml:space="preserve"> Studio </w:t>
       </w:r>
+      <w:proofErr w:type="spellStart"/>
       <w:r>
         <w:rPr>
           <w:lang w:eastAsia="en-US"/>
         </w:rPr>
         <w:t>Code</w:t>
       </w:r>
+      <w:proofErr w:type="spellEnd"/>
       <w:r>
         <w:rPr>
           <w:lang w:eastAsia="en-US"/>
@@ -997,7 +1056,6 @@
     <w:p>
       <w:pPr>
         <w:pStyle w:val="Sta"/>
-        <w:jc w:val="left"/>
         <w:rPr>
           <w:lang w:val="en-GB" w:eastAsia="en-US"/>
         </w:rPr>
@@ -1018,7 +1076,21 @@
         <w:rPr>
           <w:lang w:val="en-GB" w:eastAsia="en-US"/>
         </w:rPr>
-        <w:t>create a complete design proposal for the website of the Vydlákov Equestrian Company, followed by coding and possible deployment of the created website.</w:t>
+        <w:t xml:space="preserve">create a complete design proposal for the website of the </w:t>
+      </w:r>
+      <w:proofErr w:type="spellStart"/>
+      <w:r>
+        <w:rPr>
+          <w:lang w:val="en-GB" w:eastAsia="en-US"/>
+        </w:rPr>
+        <w:t>Vydlákov</w:t>
+      </w:r>
+      <w:proofErr w:type="spellEnd"/>
+      <w:r>
+        <w:rPr>
+          <w:lang w:val="en-GB" w:eastAsia="en-US"/>
+        </w:rPr>
+        <w:t xml:space="preserve"> Equestrian Company, followed by coding and possible deployment of the created website.</w:t>
       </w:r>
     </w:p>
     <w:p>
@@ -1070,7 +1142,7 @@
           <w:rPr>
             <w:noProof/>
           </w:rPr>
-          <w:t>21.08.2023</w:t>
+          <w:t>24.08.2023</w:t>
         </w:r>
       </w:fldSimple>
       <w:r>
@@ -3963,7 +4035,6 @@
       <w:pPr>
         <w:pStyle w:val="Sta"/>
         <w:spacing w:line="276" w:lineRule="auto"/>
-        <w:jc w:val="left"/>
         <w:rPr>
           <w:lang w:eastAsia="en-US"/>
         </w:rPr>
@@ -3984,7 +4055,13 @@
         <w:rPr>
           <w:lang w:eastAsia="en-US"/>
         </w:rPr>
-        <w:t>práci autorka</w:t>
+        <w:t xml:space="preserve">práci </w:t>
+      </w:r>
+      <w:r>
+        <w:rPr>
+          <w:lang w:eastAsia="en-US"/>
+        </w:rPr>
+        <w:t>jsem</w:t>
       </w:r>
       <w:r>
         <w:rPr>
@@ -4082,18 +4159,25 @@
         </w:rPr>
         <w:t xml:space="preserve">ezdeckou společnost </w:t>
       </w:r>
+      <w:proofErr w:type="spellStart"/>
       <w:r>
         <w:rPr>
           <w:lang w:eastAsia="en-US"/>
         </w:rPr>
-        <w:t xml:space="preserve">Vydlákov. </w:t>
+        <w:t>Vydlákov</w:t>
+      </w:r>
+      <w:proofErr w:type="spellEnd"/>
+      <w:r>
+        <w:rPr>
+          <w:lang w:eastAsia="en-US"/>
+        </w:rPr>
+        <w:t xml:space="preserve">. </w:t>
       </w:r>
     </w:p>
     <w:p>
       <w:pPr>
         <w:pStyle w:val="Sta"/>
         <w:spacing w:line="276" w:lineRule="auto"/>
-        <w:jc w:val="left"/>
         <w:rPr>
           <w:lang w:eastAsia="en-US"/>
         </w:rPr>
@@ -4156,25 +4240,25 @@
         <w:rPr>
           <w:lang w:eastAsia="en-US"/>
         </w:rPr>
-        <w:t xml:space="preserve">. </w:t>
+        <w:t>.</w:t>
       </w:r>
       <w:r>
         <w:rPr>
           <w:lang w:eastAsia="en-US"/>
         </w:rPr>
-        <w:t>A</w:t>
+        <w:t xml:space="preserve"> D</w:t>
       </w:r>
       <w:r>
         <w:rPr>
           <w:lang w:eastAsia="en-US"/>
         </w:rPr>
-        <w:t xml:space="preserve">utorka </w:t>
+        <w:t xml:space="preserve">ále </w:t>
       </w:r>
       <w:r>
         <w:rPr>
           <w:lang w:eastAsia="en-US"/>
         </w:rPr>
-        <w:t xml:space="preserve">dále </w:t>
+        <w:t xml:space="preserve">jsem </w:t>
       </w:r>
       <w:r>
         <w:rPr>
@@ -4192,13 +4276,91 @@
         <w:rPr>
           <w:lang w:eastAsia="en-US"/>
         </w:rPr>
-        <w:t>požadavků klientky navrhla plán tvorby nových webových stránek. K vytvoření návrhu využila software Figma, UI designový návrhář</w:t>
+        <w:t xml:space="preserve">požadavků klientky navrhla plán tvorby nových webových stránek. K vytvoření návrhu </w:t>
       </w:r>
       <w:r>
         <w:rPr>
           <w:lang w:eastAsia="en-US"/>
         </w:rPr>
-        <w:t xml:space="preserve">. K následnému kódování užila software Visual Studio Code, editor zdrojového kódu. Cílem práce </w:t>
+        <w:t xml:space="preserve">jsem </w:t>
+      </w:r>
+      <w:r>
+        <w:rPr>
+          <w:lang w:eastAsia="en-US"/>
+        </w:rPr>
+        <w:t xml:space="preserve">využila software </w:t>
+      </w:r>
+      <w:proofErr w:type="spellStart"/>
+      <w:r>
+        <w:rPr>
+          <w:lang w:eastAsia="en-US"/>
+        </w:rPr>
+        <w:t>Figma</w:t>
+      </w:r>
+      <w:proofErr w:type="spellEnd"/>
+      <w:r>
+        <w:rPr>
+          <w:lang w:eastAsia="en-US"/>
+        </w:rPr>
+        <w:t>, UI designový návrhář</w:t>
+      </w:r>
+      <w:r>
+        <w:rPr>
+          <w:lang w:eastAsia="en-US"/>
+        </w:rPr>
+        <w:t xml:space="preserve">. K následnému kódování </w:t>
+      </w:r>
+      <w:r>
+        <w:rPr>
+          <w:lang w:eastAsia="en-US"/>
+        </w:rPr>
+        <w:t xml:space="preserve">jsem pracovala se </w:t>
+      </w:r>
+      <w:r>
+        <w:rPr>
+          <w:lang w:eastAsia="en-US"/>
+        </w:rPr>
+        <w:t>software</w:t>
+      </w:r>
+      <w:r>
+        <w:rPr>
+          <w:lang w:eastAsia="en-US"/>
+        </w:rPr>
+        <w:t>m</w:t>
+      </w:r>
+      <w:r>
+        <w:rPr>
+          <w:lang w:eastAsia="en-US"/>
+        </w:rPr>
+        <w:t xml:space="preserve"> </w:t>
+      </w:r>
+      <w:proofErr w:type="spellStart"/>
+      <w:r>
+        <w:rPr>
+          <w:lang w:eastAsia="en-US"/>
+        </w:rPr>
+        <w:t>Visual</w:t>
+      </w:r>
+      <w:proofErr w:type="spellEnd"/>
+      <w:r>
+        <w:rPr>
+          <w:lang w:eastAsia="en-US"/>
+        </w:rPr>
+        <w:t xml:space="preserve"> Studio </w:t>
+      </w:r>
+      <w:proofErr w:type="spellStart"/>
+      <w:r>
+        <w:rPr>
+          <w:lang w:eastAsia="en-US"/>
+        </w:rPr>
+        <w:t>Code</w:t>
+      </w:r>
+      <w:proofErr w:type="spellEnd"/>
+      <w:r>
+        <w:rPr>
+          <w:lang w:eastAsia="en-US"/>
+        </w:rPr>
+        <w:t xml:space="preserve">, editor zdrojového kódu. Cílem práce </w:t>
       </w:r>
       <w:r>
         <w:rPr>
@@ -4238,11 +4400,16 @@
       </w:r>
     </w:p>
     <w:p>
-      <w:pPr>
-        <w:jc w:val="left"/>
-      </w:pPr>
-      <w:r>
-        <w:t xml:space="preserve">Software Figma </w:t>
+      <w:r>
+        <w:t xml:space="preserve">Software </w:t>
+      </w:r>
+      <w:proofErr w:type="spellStart"/>
+      <w:r>
+        <w:t>Figma</w:t>
+      </w:r>
+      <w:proofErr w:type="spellEnd"/>
+      <w:r>
+        <w:t xml:space="preserve"> </w:t>
       </w:r>
       <w:r>
         <w:t>se používá</w:t>
@@ -4266,7 +4433,15 @@
         <w:t>,</w:t>
       </w:r>
       <w:r>
-        <w:t xml:space="preserve"> a je tedy možné dokument upravovat více uživateli nebo offline. Jeho předností je také komptabilita s většinou operačních systémů (Mac, Windows, Linux a</w:t>
+        <w:t xml:space="preserve"> a je tedy možné dokument upravovat více uživateli nebo </w:t>
+      </w:r>
+      <w:proofErr w:type="spellStart"/>
+      <w:r>
+        <w:t>offline</w:t>
+      </w:r>
+      <w:proofErr w:type="spellEnd"/>
+      <w:r>
+        <w:t>. Jeho předností je také komptabilita s většinou operačních systémů (Mac, Windows, Linux a</w:t>
       </w:r>
       <w:r>
         <w:t xml:space="preserve"> další).</w:t>
@@ -4281,16 +4456,26 @@
         <w:t>Klíčové vlastnosti softwaru</w:t>
       </w:r>
       <w:r>
-        <w:t xml:space="preserve"> Figma</w:t>
+        <w:t xml:space="preserve"> </w:t>
+      </w:r>
+      <w:proofErr w:type="spellStart"/>
+      <w:r>
+        <w:t>Figma</w:t>
       </w:r>
       <w:bookmarkEnd w:id="5"/>
-    </w:p>
-    <w:p>
-      <w:pPr>
-        <w:jc w:val="left"/>
-      </w:pPr>
-      <w:r>
-        <w:t>Jako jediný návrhářský software dokáže Figma komunikovat mezi počítači s různými operačními systémy</w:t>
+      <w:proofErr w:type="spellEnd"/>
+    </w:p>
+    <w:p>
+      <w:r>
+        <w:t xml:space="preserve">Jako jediný návrhářský software dokáže </w:t>
+      </w:r>
+      <w:proofErr w:type="spellStart"/>
+      <w:r>
+        <w:t>Figma</w:t>
+      </w:r>
+      <w:proofErr w:type="spellEnd"/>
+      <w:r>
+        <w:t xml:space="preserve"> komunikovat mezi počítači s různými operačními systémy</w:t>
       </w:r>
       <w:r>
         <w:t>. Tato vlastnost je díky zabránění PNG pongu, který zajišťuje komunikaci mezi importem a exportem PNG obrázků při práci v týmu. Během návrhu v týmu mohou členové komunikovat přímo v softwaru pomocí komentářů.</w:t>
@@ -4300,9 +4485,6 @@
       </w:r>
     </w:p>
     <w:p>
-      <w:pPr>
-        <w:jc w:val="left"/>
-      </w:pPr>
       <w:r>
         <w:t xml:space="preserve">Při kontrole snímků ve formátech CSS, iOS nebo Android není třeba </w:t>
       </w:r>
@@ -4325,21 +4507,23 @@
         <w:t>S využitím</w:t>
       </w:r>
       <w:r>
-        <w:t xml:space="preserve"> modulu Figma API, jsou nástroje třetích stran přímo integrovány do vývojového prostředí.</w:t>
-      </w:r>
-    </w:p>
-    <w:p>
-      <w:pPr>
-        <w:jc w:val="left"/>
-      </w:pPr>
+        <w:t xml:space="preserve"> modulu </w:t>
+      </w:r>
+      <w:proofErr w:type="spellStart"/>
+      <w:r>
+        <w:t>Figma</w:t>
+      </w:r>
+      <w:proofErr w:type="spellEnd"/>
+      <w:r>
+        <w:t xml:space="preserve"> API, jsou nástroje třetích stran přímo integrovány do vývojového prostředí.</w:t>
+      </w:r>
+    </w:p>
+    <w:p>
       <w:r>
         <w:t>Je možné na vyžádání zobrazit starší verze souborů, ovšem výchozí stav živě aktualizuje verze dle úprav návrháře.</w:t>
       </w:r>
     </w:p>
     <w:p>
-      <w:pPr>
-        <w:jc w:val="left"/>
-      </w:pPr>
       <w:r>
         <w:t xml:space="preserve">Prototypování dovoluje procházet mezi snímky ve stylu prezentace a </w:t>
       </w:r>
@@ -4350,7 +4534,15 @@
         <w:t xml:space="preserve"> zobrazení třeba i na mobilních zařízeních</w:t>
       </w:r>
       <w:r>
-        <w:t>. Tímto Figma eliminuje potřebu dalších nástrojů.</w:t>
+        <w:t xml:space="preserve">. Tímto </w:t>
+      </w:r>
+      <w:proofErr w:type="spellStart"/>
+      <w:r>
+        <w:t>Figma</w:t>
+      </w:r>
+      <w:proofErr w:type="spellEnd"/>
+      <w:r>
+        <w:t xml:space="preserve"> eliminuje potřebu dalších nástrojů.</w:t>
       </w:r>
     </w:p>
     <w:p>
@@ -4362,14 +4554,16 @@
         <w:t xml:space="preserve">Rozhraní </w:t>
       </w:r>
       <w:r>
-        <w:t>softwaru Figma</w:t>
+        <w:t xml:space="preserve">softwaru </w:t>
+      </w:r>
+      <w:proofErr w:type="spellStart"/>
+      <w:r>
+        <w:t>Figma</w:t>
       </w:r>
       <w:bookmarkEnd w:id="6"/>
-    </w:p>
-    <w:p>
-      <w:pPr>
-        <w:jc w:val="left"/>
-      </w:pPr>
+      <w:proofErr w:type="spellEnd"/>
+    </w:p>
+    <w:p>
       <w:r>
         <w:t>Rozhraní je intuitivní a nabízí mnoho možností pro úpravu návrhu. Popis pracovního prostředí (Obr</w:t>
       </w:r>
@@ -4377,13 +4571,18 @@
         <w:t>.</w:t>
       </w:r>
       <w:r>
-        <w:t xml:space="preserve"> 1) poukazuje na hlavní využívané funkce softwaru Figma.</w:t>
-      </w:r>
-    </w:p>
-    <w:p>
-      <w:pPr>
-        <w:jc w:val="left"/>
-      </w:pPr>
+        <w:t xml:space="preserve"> 1) poukazuje na hlavní využívané funkce softwaru </w:t>
+      </w:r>
+      <w:proofErr w:type="spellStart"/>
+      <w:r>
+        <w:t>Figma</w:t>
+      </w:r>
+      <w:proofErr w:type="spellEnd"/>
+      <w:r>
+        <w:t>.</w:t>
+      </w:r>
+    </w:p>
+    <w:p>
       <w:r>
         <w:t>Ovládací</w:t>
       </w:r>
@@ -4391,7 +4590,15 @@
         <w:t>mi</w:t>
       </w:r>
       <w:r>
-        <w:t xml:space="preserve"> prvky softwaru Figma (Obr. 1.1)</w:t>
+        <w:t xml:space="preserve"> prvky softwaru </w:t>
+      </w:r>
+      <w:proofErr w:type="spellStart"/>
+      <w:r>
+        <w:t>Figma</w:t>
+      </w:r>
+      <w:proofErr w:type="spellEnd"/>
+      <w:r>
+        <w:t xml:space="preserve"> (Obr. 1.1)</w:t>
       </w:r>
       <w:r>
         <w:t xml:space="preserve"> jsou hlavní menu pro práci se samotným souborem, možnosti výběru pro výběr šipkou nebo zvětšování </w:t>
@@ -4400,30 +4607,32 @@
         <w:t>objektů, region</w:t>
       </w:r>
       <w:r>
-        <w:t xml:space="preserve"> tools pro práci s objekty, sekce přidání tvarových objektů (</w:t>
+        <w:t xml:space="preserve"> </w:t>
+      </w:r>
+      <w:proofErr w:type="spellStart"/>
+      <w:r>
+        <w:t>tools</w:t>
+      </w:r>
+      <w:proofErr w:type="spellEnd"/>
+      <w:r>
+        <w:t xml:space="preserve"> pro práci s objekty, sekce přidání tvarových objektů (</w:t>
       </w:r>
       <w:r>
         <w:t>obdélník</w:t>
       </w:r>
       <w:r>
-        <w:t xml:space="preserve">, kruh, aj.), </w:t>
-      </w:r>
+        <w:t>, kruh, aj.), nástroj pro použití pera, nástroj pro přidání textového pole, zdroje komponentů z knihoven, ručička pro ovládání pracovní plochy dokument</w:t>
+      </w:r>
+      <w:r>
+        <w:t>ů</w:t>
+      </w:r>
+      <w:r>
+        <w:t xml:space="preserve"> a přidání komentáře.</w:t>
+      </w:r>
+    </w:p>
+    <w:p>
       <w:r>
         <w:lastRenderedPageBreak/>
-        <w:t>nástroj pro použití pera, nástroj pro přidání textového pole, zdroje komponentů z knihoven, ručička pro ovládání pracovní plochy dokument</w:t>
-      </w:r>
-      <w:r>
-        <w:t>ů</w:t>
-      </w:r>
-      <w:r>
-        <w:t xml:space="preserve"> a přidání komentáře.</w:t>
-      </w:r>
-    </w:p>
-    <w:p>
-      <w:pPr>
-        <w:jc w:val="left"/>
-      </w:pPr>
-      <w:r>
         <w:t>Na levé straně obrazu se nachází přehled všech objektů na plátně (Obr. 1.2)</w:t>
       </w:r>
       <w:r>
@@ -4436,24 +4645,34 @@
         <w:t>Jsou to j</w:t>
       </w:r>
       <w:r>
-        <w:t xml:space="preserve">ednotlivé „rámy“ neboli frame, které obsahují sekce s texty, obrázky či ikonami. </w:t>
-      </w:r>
-    </w:p>
-    <w:p>
-      <w:pPr>
-        <w:jc w:val="left"/>
-      </w:pPr>
+        <w:t xml:space="preserve">ednotlivé „rámy“ neboli </w:t>
+      </w:r>
+      <w:proofErr w:type="spellStart"/>
+      <w:r>
+        <w:t>frame</w:t>
+      </w:r>
+      <w:proofErr w:type="spellEnd"/>
+      <w:r>
+        <w:t xml:space="preserve">, které obsahují sekce s texty, obrázky či ikonami. </w:t>
+      </w:r>
+    </w:p>
+    <w:p>
       <w:r>
         <w:t xml:space="preserve">Na pravé části se nachází lišta, která se dělí na </w:t>
       </w:r>
       <w:r>
-        <w:t>tři další sekce (Obr. 1.3). Design, který obsahuje informace o objektech po jejich vybrání (např. barvu, velikost, výplň, efekty atd). Druhá sekce je prototype, v které lze nastavit chování objektů po kliknutí, přejetí myší, aj. Dále zde lze nastavit zařízení, na kterém se bude prototyp přehrávat. Poslední sekcí je inspect, která ukazuje základní vlastnosti objektu a jednoduché CSS.</w:t>
-      </w:r>
-    </w:p>
-    <w:p>
-      <w:pPr>
-        <w:jc w:val="left"/>
-      </w:pPr>
+        <w:t xml:space="preserve">tři další sekce (Obr. 1.3). Design, který obsahuje informace o objektech po jejich vybrání (např. barvu, velikost, výplň, efekty atd). Druhá sekce je prototype, v které lze nastavit chování objektů po kliknutí, přejetí myší, aj. Dále zde lze nastavit zařízení, na kterém se bude prototyp přehrávat. Poslední sekcí je </w:t>
+      </w:r>
+      <w:proofErr w:type="spellStart"/>
+      <w:r>
+        <w:t>inspect</w:t>
+      </w:r>
+      <w:proofErr w:type="spellEnd"/>
+      <w:r>
+        <w:t>, která ukazuje základní vlastnosti objektu a jednoduché CSS.</w:t>
+      </w:r>
+    </w:p>
+    <w:p>
       <w:r>
         <w:t>Na p</w:t>
       </w:r>
@@ -4544,27 +4763,14 @@
       <w:r>
         <w:t xml:space="preserve">Obrázek </w:t>
       </w:r>
-      <w:r>
-        <w:fldChar w:fldCharType="begin"/>
-      </w:r>
-      <w:r>
-        <w:instrText xml:space="preserve"> SEQ Obrázek \* ARABIC </w:instrText>
-      </w:r>
-      <w:r>
-        <w:fldChar w:fldCharType="separate"/>
-      </w:r>
-      <w:r>
-        <w:rPr>
-          <w:noProof/>
-        </w:rPr>
-        <w:t>1</w:t>
-      </w:r>
-      <w:r>
-        <w:rPr>
-          <w:noProof/>
-        </w:rPr>
-        <w:fldChar w:fldCharType="end"/>
-      </w:r>
+      <w:fldSimple w:instr=" SEQ Obrázek \* ARABIC ">
+        <w:r>
+          <w:rPr>
+            <w:noProof/>
+          </w:rPr>
+          <w:t>1</w:t>
+        </w:r>
+      </w:fldSimple>
       <w:r>
         <w:t xml:space="preserve"> – 1 - Ovládací prvky, 2 - Strom, 3 - Vlastnosti objektu, 4 - Pracovní plocha</w:t>
       </w:r>
@@ -4575,21 +4781,25 @@
         <w:pStyle w:val="Nadpis2"/>
       </w:pPr>
       <w:bookmarkStart w:id="8" w:name="_Toc143629845"/>
+      <w:proofErr w:type="spellStart"/>
       <w:r>
         <w:t>Visual</w:t>
       </w:r>
+      <w:proofErr w:type="spellEnd"/>
       <w:r>
         <w:t xml:space="preserve"> </w:t>
       </w:r>
       <w:r>
-        <w:t>Studio Code</w:t>
+        <w:t xml:space="preserve">Studio </w:t>
+      </w:r>
+      <w:proofErr w:type="spellStart"/>
+      <w:r>
+        <w:t>Code</w:t>
       </w:r>
       <w:bookmarkEnd w:id="8"/>
-    </w:p>
-    <w:p>
-      <w:pPr>
-        <w:jc w:val="left"/>
-      </w:pPr>
+      <w:proofErr w:type="spellEnd"/>
+    </w:p>
+    <w:p>
       <w:r>
         <w:t>Je</w:t>
       </w:r>
@@ -4597,13 +4807,15 @@
         <w:t>dná se o</w:t>
       </w:r>
       <w:r>
-        <w:t xml:space="preserve"> IDE – integrated</w:t>
-      </w:r>
-      <w:r>
-        <w:t xml:space="preserve"> development </w:t>
-      </w:r>
-      <w:r>
-        <w:t>environment</w:t>
+        <w:t xml:space="preserve"> IDE – </w:t>
+      </w:r>
+      <w:proofErr w:type="spellStart"/>
+      <w:r>
+        <w:t>integrated</w:t>
+      </w:r>
+      <w:proofErr w:type="spellEnd"/>
+      <w:r>
+        <w:t xml:space="preserve"> development environment</w:t>
       </w:r>
       <w:r>
         <w:t xml:space="preserve"> neboli vývojové prostředí, které slouží programátorům k přehledné práci. Obsahuje editor zdrojového kódu, </w:t>
@@ -4616,80 +4828,98 @@
       </w:r>
     </w:p>
     <w:p>
-      <w:pPr>
-        <w:jc w:val="left"/>
-      </w:pPr>
+      <w:r>
+        <w:t>Využívá se k psaní, úpravám, ladění a sestavování kód</w:t>
+      </w:r>
+      <w:r>
+        <w:t>ů</w:t>
+      </w:r>
+      <w:r>
+        <w:t xml:space="preserve">. </w:t>
+      </w:r>
+      <w:r>
+        <w:t xml:space="preserve">Má </w:t>
+      </w:r>
+      <w:r>
+        <w:t xml:space="preserve">vestavěnou </w:t>
+      </w:r>
+      <w:r>
+        <w:t>podporu</w:t>
+      </w:r>
+      <w:r>
+        <w:t>,</w:t>
+      </w:r>
+      <w:r>
+        <w:t xml:space="preserve"> </w:t>
+      </w:r>
+      <w:r>
+        <w:t xml:space="preserve">například pro </w:t>
+      </w:r>
+      <w:r>
+        <w:t xml:space="preserve">JavaScript, </w:t>
+      </w:r>
+      <w:proofErr w:type="spellStart"/>
+      <w:r>
+        <w:t>TypeScript</w:t>
+      </w:r>
+      <w:proofErr w:type="spellEnd"/>
+      <w:r>
+        <w:t xml:space="preserve"> a Node.js a</w:t>
+      </w:r>
+      <w:r>
+        <w:t xml:space="preserve"> </w:t>
+      </w:r>
+      <w:r>
+        <w:t xml:space="preserve">pro </w:t>
+      </w:r>
+      <w:r>
+        <w:t>další</w:t>
+      </w:r>
+      <w:r>
+        <w:t xml:space="preserve"> různ</w:t>
+      </w:r>
+      <w:r>
+        <w:t>é</w:t>
+      </w:r>
+      <w:r>
+        <w:t xml:space="preserve"> funkc</w:t>
+      </w:r>
+      <w:r>
+        <w:t>e</w:t>
+      </w:r>
+      <w:r>
+        <w:t xml:space="preserve">. Je kompatibilní s operačními systémy Windows, </w:t>
+      </w:r>
+      <w:r>
+        <w:t>MacOS a Linux</w:t>
+      </w:r>
+      <w:r>
+        <w:t>.</w:t>
+      </w:r>
+    </w:p>
+    <w:p>
+      <w:pPr>
+        <w:pStyle w:val="Nadpis3"/>
+      </w:pPr>
+      <w:bookmarkStart w:id="9" w:name="_Toc143629846"/>
       <w:r>
         <w:lastRenderedPageBreak/>
-        <w:t>Využívá se k psaní, úpravám, ladění a sestavování kód</w:t>
-      </w:r>
-      <w:r>
-        <w:t>ů</w:t>
-      </w:r>
-      <w:r>
-        <w:t xml:space="preserve">. </w:t>
-      </w:r>
-      <w:r>
-        <w:t xml:space="preserve">Má </w:t>
-      </w:r>
-      <w:r>
-        <w:t xml:space="preserve">vestavěnou </w:t>
-      </w:r>
-      <w:r>
-        <w:t>podporu</w:t>
-      </w:r>
-      <w:r>
-        <w:t>,</w:t>
-      </w:r>
-      <w:r>
-        <w:t xml:space="preserve"> </w:t>
-      </w:r>
-      <w:r>
-        <w:t xml:space="preserve">například pro </w:t>
-      </w:r>
-      <w:r>
-        <w:t>JavaScript, TypeScript a Node.js a</w:t>
-      </w:r>
-      <w:r>
-        <w:t xml:space="preserve"> </w:t>
-      </w:r>
-      <w:r>
-        <w:t xml:space="preserve">pro </w:t>
-      </w:r>
-      <w:r>
-        <w:t>další</w:t>
-      </w:r>
-      <w:r>
-        <w:t xml:space="preserve"> různ</w:t>
-      </w:r>
-      <w:r>
-        <w:t>é</w:t>
-      </w:r>
-      <w:r>
-        <w:t xml:space="preserve"> funkc</w:t>
-      </w:r>
-      <w:r>
-        <w:t>e</w:t>
-      </w:r>
-      <w:r>
-        <w:t xml:space="preserve">. Je kompatibilní s operačními systémy Windows, </w:t>
-      </w:r>
-      <w:r>
-        <w:t>MacOS a Linux</w:t>
-      </w:r>
-      <w:r>
-        <w:t>.</w:t>
-      </w:r>
-    </w:p>
-    <w:p>
-      <w:pPr>
-        <w:pStyle w:val="Nadpis3"/>
-      </w:pPr>
-      <w:bookmarkStart w:id="9" w:name="_Toc143629846"/>
-      <w:r>
-        <w:t>Rozhraní Visual Studio Code</w:t>
+        <w:t xml:space="preserve">Rozhraní </w:t>
+      </w:r>
+      <w:proofErr w:type="spellStart"/>
+      <w:r>
+        <w:t>Visual</w:t>
+      </w:r>
+      <w:proofErr w:type="spellEnd"/>
+      <w:r>
+        <w:t xml:space="preserve"> Studio </w:t>
+      </w:r>
+      <w:proofErr w:type="spellStart"/>
+      <w:r>
+        <w:t>Code</w:t>
       </w:r>
       <w:bookmarkEnd w:id="9"/>
+      <w:proofErr w:type="spellEnd"/>
     </w:p>
     <w:p>
       <w:pPr>
@@ -4759,28 +4989,31 @@
                             <w:r>
                               <w:t xml:space="preserve">Obrázek </w:t>
                             </w:r>
+                            <w:fldSimple w:instr=" SEQ Obrázek \* ARABIC ">
+                              <w:r>
+                                <w:rPr>
+                                  <w:noProof/>
+                                </w:rPr>
+                                <w:t>2</w:t>
+                              </w:r>
+                            </w:fldSimple>
                             <w:r>
-                              <w:fldChar w:fldCharType="begin"/>
+                              <w:t xml:space="preserve"> - rozhraní </w:t>
                             </w:r>
+                            <w:proofErr w:type="spellStart"/>
                             <w:r>
-                              <w:instrText xml:space="preserve"> SEQ Obrázek \* ARABIC </w:instrText>
+                              <w:t>Visiual</w:t>
                             </w:r>
+                            <w:proofErr w:type="spellEnd"/>
                             <w:r>
-                              <w:fldChar w:fldCharType="separate"/>
+                              <w:t xml:space="preserve"> Studio </w:t>
                             </w:r>
+                            <w:proofErr w:type="spellStart"/>
                             <w:r>
-                              <w:rPr>
-                                <w:noProof/>
-                              </w:rPr>
-                              <w:t>2</w:t>
-                            </w:r>
-                            <w:r>
-                              <w:fldChar w:fldCharType="end"/>
-                            </w:r>
-                            <w:r>
-                              <w:t xml:space="preserve"> - rozhraní Visiual Studio Code</w:t>
+                              <w:t>Code</w:t>
                             </w:r>
                             <w:bookmarkEnd w:id="10"/>
+                            <w:proofErr w:type="spellEnd"/>
                           </w:p>
                           <w:p/>
                         </w:txbxContent>
@@ -4817,28 +5050,31 @@
                       <w:r>
                         <w:t xml:space="preserve">Obrázek </w:t>
                       </w:r>
+                      <w:fldSimple w:instr=" SEQ Obrázek \* ARABIC ">
+                        <w:r>
+                          <w:rPr>
+                            <w:noProof/>
+                          </w:rPr>
+                          <w:t>2</w:t>
+                        </w:r>
+                      </w:fldSimple>
                       <w:r>
-                        <w:fldChar w:fldCharType="begin"/>
+                        <w:t xml:space="preserve"> - rozhraní </w:t>
                       </w:r>
+                      <w:proofErr w:type="spellStart"/>
                       <w:r>
-                        <w:instrText xml:space="preserve"> SEQ Obrázek \* ARABIC </w:instrText>
+                        <w:t>Visiual</w:t>
                       </w:r>
+                      <w:proofErr w:type="spellEnd"/>
                       <w:r>
-                        <w:fldChar w:fldCharType="separate"/>
+                        <w:t xml:space="preserve"> Studio </w:t>
                       </w:r>
+                      <w:proofErr w:type="spellStart"/>
                       <w:r>
-                        <w:rPr>
-                          <w:noProof/>
-                        </w:rPr>
-                        <w:t>2</w:t>
-                      </w:r>
-                      <w:r>
-                        <w:fldChar w:fldCharType="end"/>
-                      </w:r>
-                      <w:r>
-                        <w:t xml:space="preserve"> - rozhraní Visiual Studio Code</w:t>
+                        <w:t>Code</w:t>
                       </w:r>
                       <w:bookmarkEnd w:id="11"/>
+                      <w:proofErr w:type="spellEnd"/>
                     </w:p>
                     <w:p/>
                   </w:txbxContent>
@@ -4913,9 +5149,6 @@
       </w:r>
     </w:p>
     <w:p>
-      <w:pPr>
-        <w:jc w:val="left"/>
-      </w:pPr>
       <w:r>
         <w:t>Rozhraní softwaru obsahuje pracovní plochu (</w:t>
       </w:r>
@@ -4933,9 +5166,6 @@
       </w:r>
     </w:p>
     <w:p>
-      <w:pPr>
-        <w:jc w:val="left"/>
-      </w:pPr>
       <w:r>
         <w:t>Na vrchu rozhraní je horní lišta</w:t>
       </w:r>
@@ -4980,9 +5210,6 @@
       </w:r>
     </w:p>
     <w:p>
-      <w:pPr>
-        <w:jc w:val="left"/>
-      </w:pPr>
       <w:r>
         <w:t xml:space="preserve">Na levé části se nachází hlavní menu, </w:t>
       </w:r>
@@ -5008,7 +5235,15 @@
         <w:t xml:space="preserve">možnost </w:t>
       </w:r>
       <w:r>
-        <w:t>„file“</w:t>
+        <w:t>„</w:t>
+      </w:r>
+      <w:proofErr w:type="spellStart"/>
+      <w:r>
+        <w:t>file</w:t>
+      </w:r>
+      <w:proofErr w:type="spellEnd"/>
+      <w:r>
+        <w:t>“</w:t>
       </w:r>
       <w:r>
         <w:t>,</w:t>
@@ -5020,7 +5255,15 @@
         <w:t>jejíž pomocí</w:t>
       </w:r>
       <w:r>
-        <w:t xml:space="preserve"> lze manipulovat s oknem, složkou či souborem. Dále „edit“</w:t>
+        <w:t xml:space="preserve"> lze manipulovat s oknem, složkou či souborem. Dále „</w:t>
+      </w:r>
+      <w:proofErr w:type="spellStart"/>
+      <w:r>
+        <w:t>edit</w:t>
+      </w:r>
+      <w:proofErr w:type="spellEnd"/>
+      <w:r>
+        <w:t>“</w:t>
       </w:r>
       <w:r>
         <w:t xml:space="preserve">, </w:t>
@@ -5041,46 +5284,119 @@
         <w:t>é</w:t>
       </w:r>
       <w:r>
-        <w:t xml:space="preserve"> kroky, </w:t>
-      </w:r>
+        <w:t xml:space="preserve"> kroky, kopírovat text, složky nebo soubory, ty pak následně vkládat. Také vyhledávat ve složkách či souborech. Dále menu obsahuje „</w:t>
+      </w:r>
+      <w:proofErr w:type="spellStart"/>
+      <w:r>
+        <w:t>selection</w:t>
+      </w:r>
+      <w:proofErr w:type="spellEnd"/>
+      <w:r>
+        <w:t>“, která nabízí možnosti při práci s vybraným textem.  Následuje „</w:t>
+      </w:r>
+      <w:proofErr w:type="spellStart"/>
+      <w:r>
+        <w:t>view</w:t>
+      </w:r>
+      <w:proofErr w:type="spellEnd"/>
+      <w:r>
+        <w:t>“,</w:t>
+      </w:r>
+      <w:r>
+        <w:t xml:space="preserve"> </w:t>
+      </w:r>
+      <w:r>
+        <w:t>upravující</w:t>
+      </w:r>
+      <w:r>
+        <w:t xml:space="preserve">, jaké </w:t>
+      </w:r>
+      <w:r>
+        <w:t xml:space="preserve">prvky rozhraní budou zobrazovány. </w:t>
+      </w:r>
+      <w:r>
+        <w:t>Lišta „Go“ nabízí rychlou cestu k funkci či prvku. Poslední lišty nabízí „Run“, „Terminal“ a „</w:t>
+      </w:r>
+      <w:proofErr w:type="spellStart"/>
+      <w:r>
+        <w:t>Help</w:t>
+      </w:r>
+      <w:proofErr w:type="spellEnd"/>
+      <w:r>
+        <w:t>“.</w:t>
+      </w:r>
+    </w:p>
+    <w:p>
       <w:r>
         <w:lastRenderedPageBreak/>
-        <w:t>kopírovat text, složky nebo soubory, ty pak následně vkládat. Také vyhledávat ve složkách či souborech. Dále menu obsahuje „selection“, která nabízí možnosti při práci s vybraným textem.  Následuje „view</w:t>
-      </w:r>
-      <w:r>
-        <w:t>“,</w:t>
-      </w:r>
-      <w:r>
-        <w:t xml:space="preserve"> </w:t>
-      </w:r>
-      <w:r>
-        <w:t>upravující</w:t>
-      </w:r>
-      <w:r>
-        <w:t xml:space="preserve">, jaké </w:t>
-      </w:r>
-      <w:r>
-        <w:t xml:space="preserve">prvky rozhraní budou zobrazovány. </w:t>
-      </w:r>
-      <w:r>
-        <w:t>Lišta „Go“ nabízí rychlou cestu k funkci či prvku. Poslední lišty nabízí „Run“, „Terminal“ a „Help“.</w:t>
-      </w:r>
-    </w:p>
-    <w:p>
-      <w:pPr>
-        <w:jc w:val="left"/>
-      </w:pPr>
-      <w:r>
-        <w:t xml:space="preserve">Na levé straně obrazovky (Obr. 2.3) se nachází ikony „Explorer“, „Search“, „Source control“, „Run and Debug“ a „Extensions“. Explorer zobrazuje právě otevřenou složku a její obsah. Search slouží k vyhledávání textu ve složkách.  Source control umožňuje spolupráci se softwarem </w:t>
-      </w:r>
-      <w:r>
-        <w:t xml:space="preserve">Github. Díky extensions lze stahovat rozšíření. </w:t>
-      </w:r>
-    </w:p>
-    <w:p>
-      <w:pPr>
-        <w:jc w:val="left"/>
-      </w:pPr>
+        <w:t>Na levé straně obrazovky (Obr. 2.3) se nachází ikony „Explorer“, „</w:t>
+      </w:r>
+      <w:proofErr w:type="spellStart"/>
+      <w:r>
+        <w:t>Search</w:t>
+      </w:r>
+      <w:proofErr w:type="spellEnd"/>
+      <w:r>
+        <w:t xml:space="preserve">“, „Source </w:t>
+      </w:r>
+      <w:proofErr w:type="spellStart"/>
+      <w:r>
+        <w:t>control</w:t>
+      </w:r>
+      <w:proofErr w:type="spellEnd"/>
+      <w:r>
+        <w:t xml:space="preserve">“, „Run and </w:t>
+      </w:r>
+      <w:proofErr w:type="spellStart"/>
+      <w:r>
+        <w:t>Debug</w:t>
+      </w:r>
+      <w:proofErr w:type="spellEnd"/>
+      <w:r>
+        <w:t>“ a „</w:t>
+      </w:r>
+      <w:proofErr w:type="spellStart"/>
+      <w:r>
+        <w:t>Extensions</w:t>
+      </w:r>
+      <w:proofErr w:type="spellEnd"/>
+      <w:r>
+        <w:t xml:space="preserve">“. Explorer zobrazuje právě otevřenou složku a její obsah. </w:t>
+      </w:r>
+      <w:proofErr w:type="spellStart"/>
+      <w:r>
+        <w:t>Search</w:t>
+      </w:r>
+      <w:proofErr w:type="spellEnd"/>
+      <w:r>
+        <w:t xml:space="preserve"> slouží k vyhledávání textu ve složkách.  Source </w:t>
+      </w:r>
+      <w:proofErr w:type="spellStart"/>
+      <w:r>
+        <w:t>control</w:t>
+      </w:r>
+      <w:proofErr w:type="spellEnd"/>
+      <w:r>
+        <w:t xml:space="preserve"> umožňuje spolupráci se softwarem </w:t>
+      </w:r>
+      <w:proofErr w:type="spellStart"/>
+      <w:r>
+        <w:t>Github</w:t>
+      </w:r>
+      <w:proofErr w:type="spellEnd"/>
+      <w:r>
+        <w:t xml:space="preserve">. Díky </w:t>
+      </w:r>
+      <w:proofErr w:type="spellStart"/>
+      <w:r>
+        <w:t>extensions</w:t>
+      </w:r>
+      <w:proofErr w:type="spellEnd"/>
+      <w:r>
+        <w:t xml:space="preserve"> lze stahovat rozšíření. </w:t>
+      </w:r>
+    </w:p>
+    <w:p>
       <w:r>
         <w:t>Spodní lišta (Obr. 2.4) zobrazuje vpravo problémy a chyby.  Na pravé straně</w:t>
       </w:r>
@@ -5088,7 +5404,15 @@
         <w:t xml:space="preserve"> je umístěna</w:t>
       </w:r>
       <w:r>
-        <w:t xml:space="preserve"> notifikace a po stažení rozšíření i spuštění Liveserveru. </w:t>
+        <w:t xml:space="preserve"> notifikace a po stažení rozšíření i spuštění </w:t>
+      </w:r>
+      <w:proofErr w:type="spellStart"/>
+      <w:r>
+        <w:t>Liveserveru</w:t>
+      </w:r>
+      <w:proofErr w:type="spellEnd"/>
+      <w:r>
+        <w:t xml:space="preserve">. </w:t>
       </w:r>
     </w:p>
     <w:p>
@@ -5113,9 +5437,6 @@
       <w:bookmarkEnd w:id="13"/>
     </w:p>
     <w:p>
-      <w:pPr>
-        <w:jc w:val="left"/>
-      </w:pPr>
       <w:r>
         <w:t xml:space="preserve">V této kapitole </w:t>
       </w:r>
@@ -5129,7 +5450,15 @@
         <w:t>ě</w:t>
       </w:r>
       <w:r>
-        <w:t xml:space="preserve"> s klientem, tedy s majitelkou Jezdecké stáje Vydlákov (dále jen JSV)</w:t>
+        <w:t xml:space="preserve"> s klientem, tedy s majitelkou Jezdecké stáje </w:t>
+      </w:r>
+      <w:proofErr w:type="spellStart"/>
+      <w:r>
+        <w:t>Vydlákov</w:t>
+      </w:r>
+      <w:proofErr w:type="spellEnd"/>
+      <w:r>
+        <w:t xml:space="preserve"> (dále jen JSV)</w:t>
       </w:r>
       <w:r>
         <w:t>,</w:t>
@@ -5160,14 +5489,14 @@
       </w:r>
     </w:p>
     <w:p>
-      <w:pPr>
-        <w:jc w:val="left"/>
-      </w:pPr>
-      <w:r>
-        <w:t xml:space="preserve">S paní Lankašovou jsme se </w:t>
-      </w:r>
-      <w:r>
-        <w:t xml:space="preserve">autorka </w:t>
+      <w:r>
+        <w:t xml:space="preserve">S paní Lankašovou </w:t>
+      </w:r>
+      <w:r>
+        <w:t>jsem se</w:t>
+      </w:r>
+      <w:r>
+        <w:t xml:space="preserve"> </w:t>
       </w:r>
       <w:r>
         <w:t>opakovaně sešl</w:t>
@@ -5182,13 +5511,13 @@
         <w:t>a</w:t>
       </w:r>
       <w:r>
-        <w:t xml:space="preserve"> se na zachování textů</w:t>
-      </w:r>
-      <w:r>
-        <w:t xml:space="preserve"> a většiny</w:t>
-      </w:r>
-      <w:r>
-        <w:t xml:space="preserve"> starších fotografi</w:t>
+        <w:t xml:space="preserve"> se na zachování</w:t>
+      </w:r>
+      <w:r>
+        <w:t xml:space="preserve"> části</w:t>
+      </w:r>
+      <w:r>
+        <w:t xml:space="preserve"> textů a většiny starších fotografi</w:t>
       </w:r>
       <w:r>
         <w:t>í</w:t>
@@ -5197,16 +5526,16 @@
         <w:t xml:space="preserve">. </w:t>
       </w:r>
       <w:r>
-        <w:t>Se souhlasem klientky n</w:t>
-      </w:r>
-      <w:r>
-        <w:t xml:space="preserve">avrhla </w:t>
-      </w:r>
-      <w:r>
-        <w:t xml:space="preserve">autorka </w:t>
-      </w:r>
-      <w:r>
-        <w:t xml:space="preserve">přidání cen jednotlivých služeb v sekci </w:t>
+        <w:t xml:space="preserve">Se souhlasem klientky </w:t>
+      </w:r>
+      <w:r>
+        <w:t xml:space="preserve">jsem </w:t>
+      </w:r>
+      <w:r>
+        <w:t>n</w:t>
+      </w:r>
+      <w:r>
+        <w:t xml:space="preserve">avrhla přidání cen jednotlivých služeb v sekci </w:t>
       </w:r>
       <w:r>
         <w:t>C</w:t>
@@ -5215,69 +5544,75 @@
         <w:t xml:space="preserve">eník. </w:t>
       </w:r>
       <w:r>
-        <w:t>Také se rozhodl</w:t>
+        <w:t xml:space="preserve">Také </w:t>
+      </w:r>
+      <w:r>
+        <w:t>jsme se rozhodly</w:t>
+      </w:r>
+      <w:r>
+        <w:t xml:space="preserve">, že stránka „Koně“ bude pouze </w:t>
+      </w:r>
+      <w:r>
+        <w:t>jedna, obsah</w:t>
+      </w:r>
+      <w:r>
+        <w:t xml:space="preserve"> ze stránek „Soukromí koně“ a „Naši koně“ bude tedy </w:t>
+      </w:r>
+      <w:r>
+        <w:t>sloučen, navigace zůstane, ale s jiným designem</w:t>
+      </w:r>
+      <w:r>
+        <w:t xml:space="preserve"> a umístěním</w:t>
+      </w:r>
+      <w:r>
+        <w:t xml:space="preserve">. Dále si </w:t>
+      </w:r>
+      <w:r>
+        <w:t xml:space="preserve">zadavatelka </w:t>
+      </w:r>
+      <w:r>
+        <w:t>přála, aby do této sekce byly přidány chybějící koně, informace</w:t>
+      </w:r>
+      <w:r>
+        <w:t xml:space="preserve"> o nich</w:t>
+      </w:r>
+      <w:r>
+        <w:t xml:space="preserve"> a fotografie. Místo více fotografi</w:t>
+      </w:r>
+      <w:r>
+        <w:t>í</w:t>
+      </w:r>
+      <w:r>
+        <w:t xml:space="preserve"> u jednoho koně </w:t>
+      </w:r>
+      <w:r>
+        <w:t>jsem se</w:t>
+      </w:r>
+      <w:r>
+        <w:t xml:space="preserve"> </w:t>
+      </w:r>
+      <w:r>
+        <w:t>roz</w:t>
+      </w:r>
+      <w:r>
+        <w:t>hodl</w:t>
       </w:r>
       <w:r>
         <w:t>a</w:t>
       </w:r>
       <w:r>
-        <w:t xml:space="preserve">, že stránka „Koně“ bude pouze </w:t>
-      </w:r>
-      <w:r>
-        <w:t>jedna, obsah</w:t>
-      </w:r>
-      <w:r>
-        <w:t xml:space="preserve"> ze stránek „Soukromí koně“ a „Naši koně“ bude tedy </w:t>
-      </w:r>
-      <w:r>
-        <w:t>sloučen, navigace zůstane, ale s jiným designem</w:t>
-      </w:r>
-      <w:r>
-        <w:t xml:space="preserve"> a umístěním</w:t>
-      </w:r>
-      <w:r>
-        <w:t xml:space="preserve">. Dále si </w:t>
-      </w:r>
-      <w:r>
-        <w:t xml:space="preserve">zadavatelka </w:t>
-      </w:r>
-      <w:r>
-        <w:t>přála, aby do této sekce byly přidány chybějící koně, informace</w:t>
-      </w:r>
-      <w:r>
-        <w:t xml:space="preserve"> o nich</w:t>
-      </w:r>
-      <w:r>
-        <w:t xml:space="preserve"> a fotografie. Místo více fotografi</w:t>
-      </w:r>
-      <w:r>
-        <w:t>í</w:t>
-      </w:r>
-      <w:r>
-        <w:t xml:space="preserve"> u jednoho koně se </w:t>
-      </w:r>
-      <w:r>
-        <w:t>roz</w:t>
-      </w:r>
-      <w:r>
-        <w:t>hodl</w:t>
+        <w:t xml:space="preserve">, že </w:t>
+      </w:r>
+      <w:r>
+        <w:t xml:space="preserve">bude použita </w:t>
+      </w:r>
+      <w:r>
+        <w:t>jen jedn</w:t>
       </w:r>
       <w:r>
         <w:t>a</w:t>
       </w:r>
       <w:r>
-        <w:t xml:space="preserve">, že </w:t>
-      </w:r>
-      <w:r>
-        <w:t xml:space="preserve">bude použita </w:t>
-      </w:r>
-      <w:r>
-        <w:t>jen jedn</w:t>
-      </w:r>
-      <w:r>
-        <w:t>a</w:t>
-      </w:r>
-      <w:r>
         <w:t>.</w:t>
       </w:r>
       <w:r>
@@ -5285,9 +5620,6 @@
       </w:r>
     </w:p>
     <w:p>
-      <w:pPr>
-        <w:jc w:val="left"/>
-      </w:pPr>
       <w:r>
         <w:t xml:space="preserve">Další požadavek byl </w:t>
       </w:r>
@@ -5319,32 +5651,34 @@
         <w:t>u</w:t>
       </w:r>
       <w:r>
-        <w:t>, na který by se okazovalo ve footeru stránky a v kontaktech.</w:t>
-      </w:r>
-    </w:p>
-    <w:p>
-      <w:pPr>
-        <w:jc w:val="left"/>
-      </w:pPr>
-      <w:r>
-        <w:t xml:space="preserve">U původního webu platila majitelka  </w:t>
-      </w:r>
-      <w:r>
-        <w:t xml:space="preserve">za </w:t>
-      </w:r>
-      <w:r>
-        <w:t>hosting</w:t>
+        <w:t xml:space="preserve">, na který by se okazovalo ve </w:t>
+      </w:r>
+      <w:proofErr w:type="spellStart"/>
+      <w:r>
+        <w:t>footeru</w:t>
+      </w:r>
+      <w:proofErr w:type="spellEnd"/>
+      <w:r>
+        <w:t xml:space="preserve"> stránky a v kontaktech.</w:t>
+      </w:r>
+    </w:p>
+    <w:p>
+      <w:r>
+        <w:t xml:space="preserve">U původního webu platila </w:t>
+      </w:r>
+      <w:r>
+        <w:t>majitelka za</w:t>
       </w:r>
       <w:r>
         <w:t xml:space="preserve"> </w:t>
       </w:r>
       <w:r>
+        <w:t>hosting cenu</w:t>
+      </w:r>
+      <w:r>
         <w:t xml:space="preserve"> </w:t>
       </w:r>
       <w:r>
-        <w:t xml:space="preserve">cenu </w:t>
-      </w:r>
-      <w:r>
         <w:t>800</w:t>
       </w:r>
       <w:r>
@@ -5361,9 +5695,6 @@
       </w:r>
     </w:p>
     <w:p>
-      <w:pPr>
-        <w:jc w:val="left"/>
-      </w:pPr>
       <w:r>
         <w:t>Na základě těchto požadavků jsem vytvořila katalog požadavků.</w:t>
       </w:r>
@@ -5385,9 +5716,6 @@
       <w:bookmarkEnd w:id="14"/>
     </w:p>
     <w:p>
-      <w:pPr>
-        <w:jc w:val="left"/>
-      </w:pPr>
       <w:r>
         <w:rPr>
           <w:noProof/>
@@ -5441,29 +5769,27 @@
                             <w:r>
                               <w:t xml:space="preserve">Obrázek </w:t>
                             </w:r>
-                            <w:r>
-                              <w:fldChar w:fldCharType="begin"/>
-                            </w:r>
-                            <w:r>
-                              <w:instrText xml:space="preserve"> SEQ Obrázek \* ARABIC </w:instrText>
-                            </w:r>
-                            <w:r>
-                              <w:fldChar w:fldCharType="separate"/>
-                            </w:r>
-                            <w:r>
-                              <w:rPr>
-                                <w:noProof/>
-                              </w:rPr>
-                              <w:t>3</w:t>
-                            </w:r>
-                            <w:r>
-                              <w:fldChar w:fldCharType="end"/>
-                            </w:r>
+                            <w:fldSimple w:instr=" SEQ Obrázek \* ARABIC ">
+                              <w:r>
+                                <w:rPr>
+                                  <w:noProof/>
+                                </w:rPr>
+                                <w:t>3</w:t>
+                              </w:r>
+                            </w:fldSimple>
                             <w:r>
                               <w:t xml:space="preserve"> </w:t>
                             </w:r>
                             <w:r>
-                              <w:t xml:space="preserve"> Printscreen staré stránky JS Vydlakov – sekce koně</w:t>
+                              <w:t xml:space="preserve"> Printscreen staré stránky JS </w:t>
+                            </w:r>
+                            <w:proofErr w:type="spellStart"/>
+                            <w:r>
+                              <w:t>Vydlakov</w:t>
+                            </w:r>
+                            <w:proofErr w:type="spellEnd"/>
+                            <w:r>
+                              <w:t xml:space="preserve"> – sekce koně</w:t>
                             </w:r>
                             <w:bookmarkEnd w:id="15"/>
                           </w:p>
@@ -5498,29 +5824,27 @@
                       <w:r>
                         <w:t xml:space="preserve">Obrázek </w:t>
                       </w:r>
-                      <w:r>
-                        <w:fldChar w:fldCharType="begin"/>
-                      </w:r>
-                      <w:r>
-                        <w:instrText xml:space="preserve"> SEQ Obrázek \* ARABIC </w:instrText>
-                      </w:r>
-                      <w:r>
-                        <w:fldChar w:fldCharType="separate"/>
-                      </w:r>
-                      <w:r>
-                        <w:rPr>
-                          <w:noProof/>
-                        </w:rPr>
-                        <w:t>3</w:t>
-                      </w:r>
-                      <w:r>
-                        <w:fldChar w:fldCharType="end"/>
-                      </w:r>
+                      <w:fldSimple w:instr=" SEQ Obrázek \* ARABIC ">
+                        <w:r>
+                          <w:rPr>
+                            <w:noProof/>
+                          </w:rPr>
+                          <w:t>3</w:t>
+                        </w:r>
+                      </w:fldSimple>
                       <w:r>
                         <w:t xml:space="preserve"> </w:t>
                       </w:r>
                       <w:r>
-                        <w:t xml:space="preserve"> Printscreen staré stránky JS Vydlakov – sekce koně</w:t>
+                        <w:t xml:space="preserve"> Printscreen staré stránky JS </w:t>
+                      </w:r>
+                      <w:proofErr w:type="spellStart"/>
+                      <w:r>
+                        <w:t>Vydlakov</w:t>
+                      </w:r>
+                      <w:proofErr w:type="spellEnd"/>
+                      <w:r>
+                        <w:t xml:space="preserve"> – sekce koně</w:t>
                       </w:r>
                       <w:bookmarkEnd w:id="16"/>
                     </w:p>
@@ -5692,29 +6016,24 @@
                             <w:r>
                               <w:t xml:space="preserve">Obrázek </w:t>
                             </w:r>
+                            <w:fldSimple w:instr=" SEQ Obrázek \* ARABIC ">
+                              <w:r>
+                                <w:rPr>
+                                  <w:noProof/>
+                                </w:rPr>
+                                <w:t>4</w:t>
+                              </w:r>
+                            </w:fldSimple>
                             <w:r>
-                              <w:fldChar w:fldCharType="begin"/>
+                              <w:t xml:space="preserve"> ukázka </w:t>
                             </w:r>
+                            <w:proofErr w:type="spellStart"/>
                             <w:r>
-                              <w:instrText xml:space="preserve"> SEQ Obrázek \* ARABIC </w:instrText>
+                              <w:t>homepage</w:t>
                             </w:r>
+                            <w:proofErr w:type="spellEnd"/>
                             <w:r>
-                              <w:fldChar w:fldCharType="separate"/>
-                            </w:r>
-                            <w:r>
-                              <w:rPr>
-                                <w:noProof/>
-                              </w:rPr>
-                              <w:t>4</w:t>
-                            </w:r>
-                            <w:r>
-                              <w:rPr>
-                                <w:noProof/>
-                              </w:rPr>
-                              <w:fldChar w:fldCharType="end"/>
-                            </w:r>
-                            <w:r>
-                              <w:t xml:space="preserve"> ukázka homepage starého webu</w:t>
+                              <w:t xml:space="preserve"> starého webu</w:t>
                             </w:r>
                             <w:bookmarkEnd w:id="17"/>
                           </w:p>
@@ -5748,29 +6067,24 @@
                       <w:r>
                         <w:t xml:space="preserve">Obrázek </w:t>
                       </w:r>
+                      <w:fldSimple w:instr=" SEQ Obrázek \* ARABIC ">
+                        <w:r>
+                          <w:rPr>
+                            <w:noProof/>
+                          </w:rPr>
+                          <w:t>4</w:t>
+                        </w:r>
+                      </w:fldSimple>
                       <w:r>
-                        <w:fldChar w:fldCharType="begin"/>
+                        <w:t xml:space="preserve"> ukázka </w:t>
                       </w:r>
+                      <w:proofErr w:type="spellStart"/>
                       <w:r>
-                        <w:instrText xml:space="preserve"> SEQ Obrázek \* ARABIC </w:instrText>
+                        <w:t>homepage</w:t>
                       </w:r>
+                      <w:proofErr w:type="spellEnd"/>
                       <w:r>
-                        <w:fldChar w:fldCharType="separate"/>
-                      </w:r>
-                      <w:r>
-                        <w:rPr>
-                          <w:noProof/>
-                        </w:rPr>
-                        <w:t>4</w:t>
-                      </w:r>
-                      <w:r>
-                        <w:rPr>
-                          <w:noProof/>
-                        </w:rPr>
-                        <w:fldChar w:fldCharType="end"/>
-                      </w:r>
-                      <w:r>
-                        <w:t xml:space="preserve"> ukázka homepage starého webu</w:t>
+                        <w:t xml:space="preserve"> starého webu</w:t>
                       </w:r>
                       <w:bookmarkEnd w:id="18"/>
                     </w:p>
@@ -5783,13 +6097,19 @@
         </mc:AlternateContent>
       </w:r>
       <w:r>
-        <w:t>Autorka p</w:t>
+        <w:t>P</w:t>
       </w:r>
       <w:r>
         <w:t>o</w:t>
       </w:r>
       <w:r>
-        <w:t>stupně prohlédla všechny sekce původních webových stránek</w:t>
+        <w:t xml:space="preserve">stupně </w:t>
+      </w:r>
+      <w:r>
+        <w:t xml:space="preserve">jsem </w:t>
+      </w:r>
+      <w:r>
+        <w:t>prohlédla všechny sekce původních webových stránek</w:t>
       </w:r>
       <w:r>
         <w:t>,</w:t>
@@ -5815,25 +6135,31 @@
         <w:t xml:space="preserve">, na každé stránce byla navigace navíc, která ve většině případů odkazovala sama na sebe. Logo bylo vloženo pouze jako obrázek. Většina textů měla nesmyslně zvolenou barvu. Zvolená šablona </w:t>
       </w:r>
       <w:r>
-        <w:t xml:space="preserve">autorce </w:t>
+        <w:t xml:space="preserve">mi </w:t>
       </w:r>
       <w:r>
         <w:t xml:space="preserve">nepřipadala pro web stáje vhodná. </w:t>
       </w:r>
       <w:r>
-        <w:t>Nejvíce vadilo, že W</w:t>
-      </w:r>
-      <w:r>
-        <w:t>eb nebyl responzivní, a tak na malých displejích</w:t>
+        <w:t xml:space="preserve">Nejvíce </w:t>
+      </w:r>
+      <w:r>
+        <w:t xml:space="preserve">mi </w:t>
+      </w:r>
+      <w:r>
+        <w:t xml:space="preserve">vadilo, že </w:t>
+      </w:r>
+      <w:r>
+        <w:t>web</w:t>
+      </w:r>
+      <w:r>
+        <w:t xml:space="preserve"> nebyl responzivní, a tak na malých displejích</w:t>
       </w:r>
       <w:r>
         <w:t xml:space="preserve"> působil zmateným dojmem.</w:t>
       </w:r>
     </w:p>
     <w:p>
-      <w:pPr>
-        <w:jc w:val="left"/>
-      </w:pPr>
       <w:r>
         <w:rPr>
           <w:noProof/>
@@ -5888,31 +6214,34 @@
                             <w:r>
                               <w:t xml:space="preserve">Obrázek </w:t>
                             </w:r>
-                            <w:r>
-                              <w:fldChar w:fldCharType="begin"/>
-                            </w:r>
-                            <w:r>
-                              <w:instrText xml:space="preserve"> SEQ Obrázek \* ARABIC </w:instrText>
-                            </w:r>
-                            <w:r>
-                              <w:fldChar w:fldCharType="separate"/>
-                            </w:r>
-                            <w:r>
-                              <w:rPr>
-                                <w:noProof/>
-                              </w:rPr>
-                              <w:t>5</w:t>
-                            </w:r>
-                            <w:r>
-                              <w:fldChar w:fldCharType="end"/>
-                            </w:r>
+                            <w:fldSimple w:instr=" SEQ Obrázek \* ARABIC ">
+                              <w:r>
+                                <w:rPr>
+                                  <w:noProof/>
+                                </w:rPr>
+                                <w:t>5</w:t>
+                              </w:r>
+                            </w:fldSimple>
                             <w:r>
                               <w:t xml:space="preserve"> </w:t>
                             </w:r>
                             <w:r>
-                              <w:t xml:space="preserve"> Printscreen – JS vydlakov naši kone</w:t>
+                              <w:t xml:space="preserve"> Printscreen – JS </w:t>
+                            </w:r>
+                            <w:proofErr w:type="spellStart"/>
+                            <w:r>
+                              <w:t>vydlakov</w:t>
+                            </w:r>
+                            <w:proofErr w:type="spellEnd"/>
+                            <w:r>
+                              <w:t xml:space="preserve"> naši </w:t>
+                            </w:r>
+                            <w:proofErr w:type="spellStart"/>
+                            <w:r>
+                              <w:t>kone</w:t>
                             </w:r>
                             <w:bookmarkEnd w:id="19"/>
+                            <w:proofErr w:type="spellEnd"/>
                           </w:p>
                         </w:txbxContent>
                       </wps:txbx>
@@ -5945,31 +6274,34 @@
                       <w:r>
                         <w:t xml:space="preserve">Obrázek </w:t>
                       </w:r>
-                      <w:r>
-                        <w:fldChar w:fldCharType="begin"/>
-                      </w:r>
-                      <w:r>
-                        <w:instrText xml:space="preserve"> SEQ Obrázek \* ARABIC </w:instrText>
-                      </w:r>
-                      <w:r>
-                        <w:fldChar w:fldCharType="separate"/>
-                      </w:r>
-                      <w:r>
-                        <w:rPr>
-                          <w:noProof/>
-                        </w:rPr>
-                        <w:t>5</w:t>
-                      </w:r>
-                      <w:r>
-                        <w:fldChar w:fldCharType="end"/>
-                      </w:r>
+                      <w:fldSimple w:instr=" SEQ Obrázek \* ARABIC ">
+                        <w:r>
+                          <w:rPr>
+                            <w:noProof/>
+                          </w:rPr>
+                          <w:t>5</w:t>
+                        </w:r>
+                      </w:fldSimple>
                       <w:r>
                         <w:t xml:space="preserve"> </w:t>
                       </w:r>
                       <w:r>
-                        <w:t xml:space="preserve"> Printscreen – JS vydlakov naši kone</w:t>
+                        <w:t xml:space="preserve"> Printscreen – JS </w:t>
+                      </w:r>
+                      <w:proofErr w:type="spellStart"/>
+                      <w:r>
+                        <w:t>vydlakov</w:t>
+                      </w:r>
+                      <w:proofErr w:type="spellEnd"/>
+                      <w:r>
+                        <w:t xml:space="preserve"> naši </w:t>
+                      </w:r>
+                      <w:proofErr w:type="spellStart"/>
+                      <w:r>
+                        <w:t>kone</w:t>
                       </w:r>
                       <w:bookmarkEnd w:id="20"/>
+                      <w:proofErr w:type="spellEnd"/>
                     </w:p>
                   </w:txbxContent>
                 </v:textbox>
@@ -6071,45 +6403,47 @@
       </w:r>
     </w:p>
     <w:p>
+      <w:r>
+        <w:t xml:space="preserve">Na stránce „Naši koně“ (Obr. 5) je </w:t>
+      </w:r>
+      <w:r>
+        <w:t>zcela</w:t>
+      </w:r>
+      <w:r>
+        <w:t xml:space="preserve"> </w:t>
+      </w:r>
+      <w:r>
+        <w:t>odlišný</w:t>
+      </w:r>
+      <w:r>
+        <w:t xml:space="preserve"> font textu</w:t>
+      </w:r>
+      <w:r>
+        <w:t>,</w:t>
+      </w:r>
+      <w:r>
+        <w:t xml:space="preserve"> než </w:t>
+      </w:r>
+      <w:r>
+        <w:t>byl použit pro</w:t>
+      </w:r>
+      <w:r>
+        <w:t xml:space="preserve"> stránky</w:t>
+      </w:r>
+      <w:r>
+        <w:t xml:space="preserve">, </w:t>
+      </w:r>
+      <w:r>
+        <w:t>vhodné nebyly také</w:t>
+      </w:r>
+      <w:r>
+        <w:t xml:space="preserve"> zvolené barvy textu.</w:t>
+      </w:r>
+    </w:p>
+    <w:p>
       <w:pPr>
         <w:jc w:val="left"/>
       </w:pPr>
-      <w:r>
-        <w:t xml:space="preserve">Na stránce „Naši koně“ (Obr. 5) je </w:t>
-      </w:r>
-      <w:r>
-        <w:t>zcela</w:t>
-      </w:r>
-      <w:r>
-        <w:t xml:space="preserve"> </w:t>
-      </w:r>
-      <w:r>
-        <w:t>odlišný</w:t>
-      </w:r>
-      <w:r>
-        <w:t xml:space="preserve"> font textu</w:t>
-      </w:r>
-      <w:r>
-        <w:t>,</w:t>
-      </w:r>
-      <w:r>
-        <w:t xml:space="preserve"> než </w:t>
-      </w:r>
-      <w:r>
-        <w:t>byl použit pro</w:t>
-      </w:r>
-      <w:r>
-        <w:t xml:space="preserve"> stránky</w:t>
-      </w:r>
-      <w:r>
-        <w:t xml:space="preserve">, </w:t>
-      </w:r>
-      <w:r>
-        <w:t>vhodné nebyly také</w:t>
-      </w:r>
-      <w:r>
-        <w:t xml:space="preserve"> zvolené barvy textu.</w:t>
-      </w:r>
     </w:p>
     <w:p>
       <w:pPr>
@@ -6122,14 +6456,6 @@
       </w:pPr>
     </w:p>
     <w:p>
-      <w:pPr>
-        <w:jc w:val="left"/>
-      </w:pPr>
-    </w:p>
-    <w:p>
-      <w:pPr>
-        <w:jc w:val="left"/>
-      </w:pPr>
       <w:r>
         <w:rPr>
           <w:noProof/>
@@ -6190,24 +6516,14 @@
                             <w:r>
                               <w:t xml:space="preserve">Obrázek </w:t>
                             </w:r>
-                            <w:r>
-                              <w:fldChar w:fldCharType="begin"/>
-                            </w:r>
-                            <w:r>
-                              <w:instrText xml:space="preserve"> SEQ Obrázek \* ARABIC </w:instrText>
-                            </w:r>
-                            <w:r>
-                              <w:fldChar w:fldCharType="separate"/>
-                            </w:r>
-                            <w:r>
-                              <w:rPr>
-                                <w:noProof/>
-                              </w:rPr>
-                              <w:t>6</w:t>
-                            </w:r>
-                            <w:r>
-                              <w:fldChar w:fldCharType="end"/>
-                            </w:r>
+                            <w:fldSimple w:instr=" SEQ Obrázek \* ARABIC ">
+                              <w:r>
+                                <w:rPr>
+                                  <w:noProof/>
+                                </w:rPr>
+                                <w:t>6</w:t>
+                              </w:r>
+                            </w:fldSimple>
                             <w:r>
                               <w:t xml:space="preserve"> Printscreen</w:t>
                             </w:r>
@@ -6260,24 +6576,14 @@
                       <w:r>
                         <w:t xml:space="preserve">Obrázek </w:t>
                       </w:r>
-                      <w:r>
-                        <w:fldChar w:fldCharType="begin"/>
-                      </w:r>
-                      <w:r>
-                        <w:instrText xml:space="preserve"> SEQ Obrázek \* ARABIC </w:instrText>
-                      </w:r>
-                      <w:r>
-                        <w:fldChar w:fldCharType="separate"/>
-                      </w:r>
-                      <w:r>
-                        <w:rPr>
-                          <w:noProof/>
-                        </w:rPr>
-                        <w:t>6</w:t>
-                      </w:r>
-                      <w:r>
-                        <w:fldChar w:fldCharType="end"/>
-                      </w:r>
+                      <w:fldSimple w:instr=" SEQ Obrázek \* ARABIC ">
+                        <w:r>
+                          <w:rPr>
+                            <w:noProof/>
+                          </w:rPr>
+                          <w:t>6</w:t>
+                        </w:r>
+                      </w:fldSimple>
                       <w:r>
                         <w:t xml:space="preserve"> Printscreen</w:t>
                       </w:r>
@@ -6407,16 +6713,12 @@
     <w:p>
       <w:pPr>
         <w:ind w:firstLine="708"/>
-        <w:jc w:val="left"/>
-      </w:pPr>
-      <w:r>
-        <w:t>A</w:t>
-      </w:r>
-      <w:r>
-        <w:t>utorka a</w:t>
-      </w:r>
-      <w:r>
-        <w:t xml:space="preserve">nalyzovala </w:t>
+      </w:pPr>
+      <w:r>
+        <w:t xml:space="preserve">Analyzovala </w:t>
+      </w:r>
+      <w:r>
+        <w:t xml:space="preserve">jsem </w:t>
       </w:r>
       <w:r>
         <w:t>tři</w:t>
@@ -6440,15 +6742,24 @@
         <w:t xml:space="preserve"> a Praze</w:t>
       </w:r>
       <w:r>
-        <w:t>. Zaměřila se na různé aspekty, jako jsou obsah, struktura, ale zejména design a UX.</w:t>
-      </w:r>
-    </w:p>
-    <w:p>
-      <w:pPr>
-        <w:jc w:val="left"/>
-      </w:pPr>
-      <w:r>
-        <w:t xml:space="preserve">Zároveň zkoumala, jak webové stránky reagují na jiná zařízení, jinými </w:t>
+        <w:t xml:space="preserve">. Zaměřila </w:t>
+      </w:r>
+      <w:r>
+        <w:t xml:space="preserve">jsem </w:t>
+      </w:r>
+      <w:r>
+        <w:t>se na různé aspekty, jako jsou obsah, struktura, ale zejména design a UX.</w:t>
+      </w:r>
+    </w:p>
+    <w:p>
+      <w:r>
+        <w:t xml:space="preserve">Zároveň </w:t>
+      </w:r>
+      <w:r>
+        <w:t xml:space="preserve">jsem </w:t>
+      </w:r>
+      <w:r>
+        <w:t xml:space="preserve">zkoumala, jak webové stránky reagují na jiná zařízení, jinými </w:t>
       </w:r>
       <w:r>
         <w:t>slovy,</w:t>
@@ -6468,9 +6779,6 @@
       <w:bookmarkEnd w:id="24"/>
     </w:p>
     <w:p>
-      <w:pPr>
-        <w:jc w:val="left"/>
-      </w:pPr>
       <w:hyperlink r:id="rId20" w:history="1">
         <w:r>
           <w:rPr>
@@ -6494,16 +6802,30 @@
         <w:t xml:space="preserve"> </w:t>
       </w:r>
       <w:r>
-        <w:t xml:space="preserve"> autorku </w:t>
-      </w:r>
-      <w:r>
-        <w:t>zaujaly zejména svou funkční responzivitou a moderním headerem</w:t>
-      </w:r>
+        <w:t xml:space="preserve"> </w:t>
+      </w:r>
+      <w:r>
+        <w:t>mě zaujaly</w:t>
+      </w:r>
+      <w:r>
+        <w:t xml:space="preserve"> zejména svou funkční responzivitou a moderním </w:t>
+      </w:r>
+      <w:proofErr w:type="spellStart"/>
+      <w:r>
+        <w:t>headerem</w:t>
+      </w:r>
+      <w:proofErr w:type="spellEnd"/>
       <w:r>
         <w:t xml:space="preserve"> a přímostí</w:t>
       </w:r>
       <w:r>
-        <w:t xml:space="preserve">, kterým se inspirovala. </w:t>
+        <w:t xml:space="preserve">, kterým </w:t>
+      </w:r>
+      <w:r>
+        <w:t xml:space="preserve">jsem </w:t>
+      </w:r>
+      <w:r>
+        <w:t xml:space="preserve">se inspirovala. </w:t>
       </w:r>
     </w:p>
     <w:p>
@@ -6521,9 +6843,6 @@
       <w:bookmarkEnd w:id="25"/>
     </w:p>
     <w:p>
-      <w:pPr>
-        <w:jc w:val="left"/>
-      </w:pPr>
       <w:hyperlink r:id="rId22" w:history="1">
         <w:r>
           <w:t>Z webové stránky</w:t>
@@ -6544,7 +6863,13 @@
         </w:r>
       </w:hyperlink>
       <w:r>
-        <w:t xml:space="preserve"> se inspirovala jednoduchost</w:t>
+        <w:t xml:space="preserve"> </w:t>
+      </w:r>
+      <w:r>
+        <w:t xml:space="preserve">jsem </w:t>
+      </w:r>
+      <w:r>
+        <w:t>se inspirovala jednoduchost</w:t>
       </w:r>
       <w:r>
         <w:t>í</w:t>
@@ -6570,14 +6895,16 @@
       </w:pPr>
       <w:bookmarkStart w:id="26" w:name="_Toc143629853"/>
       <w:r>
-        <w:t>Jezdecký klub Elite</w:t>
+        <w:t xml:space="preserve">Jezdecký klub </w:t>
+      </w:r>
+      <w:proofErr w:type="spellStart"/>
+      <w:r>
+        <w:t>Elite</w:t>
       </w:r>
       <w:bookmarkEnd w:id="26"/>
-    </w:p>
-    <w:p>
-      <w:pPr>
-        <w:jc w:val="left"/>
-      </w:pPr>
+      <w:proofErr w:type="spellEnd"/>
+    </w:p>
+    <w:p>
       <w:r>
         <w:t xml:space="preserve">Z </w:t>
       </w:r>
@@ -6604,6 +6931,9 @@
         <w:t xml:space="preserve"> </w:t>
       </w:r>
       <w:r>
+        <w:t xml:space="preserve">jsem </w:t>
+      </w:r>
+      <w:r>
         <w:t>použila podobnou formu prezentace jednotlivých koní v sekci „</w:t>
       </w:r>
       <w:r>
@@ -6635,82 +6965,148 @@
     </w:p>
     <w:p>
       <w:r>
-        <w:t xml:space="preserve">Pro vyhotovení požadavků klientky postačil word, kde byly všechny požadavky sepsány. </w:t>
-      </w:r>
-    </w:p>
-    <w:p>
-      <w:r>
-        <w:t>Na UX Návrh webu byla použita Figma. V této aplikaci byly vytvořeny i příspěvky na Instagram.</w:t>
-      </w:r>
-    </w:p>
-    <w:p>
-      <w:r>
-        <w:t xml:space="preserve">Na kódování byl užit program Visiual Studio Code a jako kódovací jazyk byl využit HMTL5, CSS a JavaScript. </w:t>
-      </w:r>
-    </w:p>
-    <w:p>
-      <w:r>
-        <w:t xml:space="preserve">K úpravě fotek umístěných na webu byl použit Zoner Photo Studio. V tomto programu autorka upravovala i kvalitu a velikost fotografie. </w:t>
-      </w:r>
-    </w:p>
-    <w:p>
-      <w:r>
-        <w:t>Galerie Zonerama byla užita v sekci „Akce“.</w:t>
-      </w:r>
-    </w:p>
-    <w:p>
-      <w:pPr>
-        <w:pStyle w:val="Nadpis3"/>
-      </w:pPr>
-      <w:bookmarkStart w:id="29" w:name="_Toc143629856"/>
-      <w:r>
-        <w:t>UX design</w:t>
-      </w:r>
-      <w:bookmarkEnd w:id="29"/>
-    </w:p>
-    <w:p>
-      <w:r>
-        <w:t xml:space="preserve">Při vytváření návrhu autorka dbala hlavně na UX design a responzivitu stránek. To znamená, že se layout stránek přizpůsobuje šířce displeje zařízení. </w:t>
-      </w:r>
-      <w:r>
-        <w:t>Dál byl návrh vytvořen tak, aby byl výsledek snadno dosažitelný při kódování.</w:t>
-      </w:r>
-    </w:p>
-    <w:p>
-      <w:pPr>
-        <w:pStyle w:val="Nadpis3"/>
-      </w:pPr>
-      <w:bookmarkStart w:id="30" w:name="_Toc143629857"/>
-      <w:r>
-        <w:t>Hosting a nasazení</w:t>
-      </w:r>
-      <w:bookmarkEnd w:id="30"/>
+        <w:t xml:space="preserve">Pro vyhotovení požadavků klientky postačil </w:t>
+      </w:r>
+      <w:proofErr w:type="spellStart"/>
+      <w:r>
+        <w:t>word</w:t>
+      </w:r>
+      <w:proofErr w:type="spellEnd"/>
+      <w:r>
+        <w:t xml:space="preserve">, kde </w:t>
+      </w:r>
+      <w:r>
+        <w:t>jsem</w:t>
+      </w:r>
+      <w:r>
+        <w:t xml:space="preserve"> všechny požadavky seps</w:t>
+      </w:r>
+      <w:r>
+        <w:t>ala</w:t>
+      </w:r>
+      <w:r>
+        <w:t xml:space="preserve">. </w:t>
+      </w:r>
+    </w:p>
+    <w:p>
+      <w:r>
+        <w:t xml:space="preserve">Na UX Návrh webu </w:t>
+      </w:r>
+      <w:r>
+        <w:t>jsem použila</w:t>
+      </w:r>
       <w:r>
         <w:t xml:space="preserve"> </w:t>
       </w:r>
-    </w:p>
-    <w:p>
-      <w:r>
-        <w:t xml:space="preserve">Jelikož byl původní web vytvořen pomocí šablon, majitelka neměla vlastní doménu. Platila za </w:t>
-      </w:r>
-      <w:r>
-        <w:t>hosting 800</w:t>
-      </w:r>
-      <w:r>
-        <w:t>,-Kč ročně</w:t>
-      </w:r>
-      <w:r>
-        <w:t>,</w:t>
-      </w:r>
-      <w:r>
-        <w:t xml:space="preserve"> a proto byl její rozpočet </w:t>
-      </w:r>
-      <w:r>
-        <w:t xml:space="preserve">okolo této částky. </w:t>
-      </w:r>
-      <w:r>
-        <w:lastRenderedPageBreak/>
-        <w:t xml:space="preserve">Autorka koupila doménu „jsvydlakov.cz“ na stránce </w:t>
+      <w:proofErr w:type="spellStart"/>
+      <w:r>
+        <w:t>Figma</w:t>
+      </w:r>
+      <w:proofErr w:type="spellEnd"/>
+      <w:r>
+        <w:t>. V této aplikaci byly vytvořeny i příspěvky na Instagram.</w:t>
+      </w:r>
+    </w:p>
+    <w:p>
+      <w:r>
+        <w:t xml:space="preserve">Na kódování </w:t>
+      </w:r>
+      <w:r>
+        <w:t>jsem užila</w:t>
+      </w:r>
+      <w:r>
+        <w:t xml:space="preserve"> program </w:t>
+      </w:r>
+      <w:proofErr w:type="spellStart"/>
+      <w:r>
+        <w:t>Visiual</w:t>
+      </w:r>
+      <w:proofErr w:type="spellEnd"/>
+      <w:r>
+        <w:t xml:space="preserve"> Studio </w:t>
+      </w:r>
+      <w:proofErr w:type="spellStart"/>
+      <w:r>
+        <w:t>Code</w:t>
+      </w:r>
+      <w:proofErr w:type="spellEnd"/>
+      <w:r>
+        <w:t xml:space="preserve"> a jako kódovací jazyk HMTL5, CSS a JavaScript. </w:t>
+      </w:r>
+    </w:p>
+    <w:p>
+      <w:r>
+        <w:t xml:space="preserve">K úpravě fotek umístěných na webu </w:t>
+      </w:r>
+      <w:r>
+        <w:t>jsem použila</w:t>
+      </w:r>
+      <w:r>
+        <w:t xml:space="preserve"> </w:t>
+      </w:r>
+      <w:proofErr w:type="spellStart"/>
+      <w:r>
+        <w:t>Zoner</w:t>
+      </w:r>
+      <w:proofErr w:type="spellEnd"/>
+      <w:r>
+        <w:t xml:space="preserve"> </w:t>
+      </w:r>
+      <w:proofErr w:type="spellStart"/>
+      <w:r>
+        <w:t>Photo</w:t>
+      </w:r>
+      <w:proofErr w:type="spellEnd"/>
+      <w:r>
+        <w:t xml:space="preserve"> Studio. V tomto programu </w:t>
+      </w:r>
+      <w:r>
+        <w:t>jsem</w:t>
+      </w:r>
+      <w:r>
+        <w:t xml:space="preserve"> upravovala i kvalitu a velikost fotografi</w:t>
+      </w:r>
+      <w:r>
+        <w:t>í</w:t>
+      </w:r>
+      <w:r>
+        <w:t xml:space="preserve">. </w:t>
+      </w:r>
+    </w:p>
+    <w:p>
+      <w:r>
+        <w:t>Galeri</w:t>
+      </w:r>
+      <w:r>
+        <w:t>i</w:t>
+      </w:r>
+      <w:r>
+        <w:t xml:space="preserve"> </w:t>
+      </w:r>
+      <w:proofErr w:type="spellStart"/>
+      <w:r>
+        <w:t>Zonerama</w:t>
+      </w:r>
+      <w:proofErr w:type="spellEnd"/>
+      <w:r>
+        <w:t xml:space="preserve"> </w:t>
+      </w:r>
+      <w:r>
+        <w:t>jsem</w:t>
+      </w:r>
+      <w:r>
+        <w:t xml:space="preserve"> uži</w:t>
+      </w:r>
+      <w:r>
+        <w:t>l</w:t>
+      </w:r>
+      <w:r>
+        <w:t>a v sekci „Akce“.</w:t>
+      </w:r>
+    </w:p>
+    <w:p>
+      <w:r>
+        <w:t xml:space="preserve">Doménu jsem koupila na stránce </w:t>
       </w:r>
       <w:hyperlink r:id="rId26" w:history="1">
         <w:r>
@@ -6721,6 +7117,93 @@
         </w:r>
       </w:hyperlink>
       <w:r>
+        <w:t xml:space="preserve">. </w:t>
+      </w:r>
+    </w:p>
+    <w:p>
+      <w:pPr>
+        <w:pStyle w:val="Nadpis3"/>
+      </w:pPr>
+      <w:bookmarkStart w:id="29" w:name="_Toc143629856"/>
+      <w:r>
+        <w:t>UX design</w:t>
+      </w:r>
+      <w:bookmarkEnd w:id="29"/>
+    </w:p>
+    <w:p>
+      <w:r>
+        <w:t xml:space="preserve">Při vytváření návrhu </w:t>
+      </w:r>
+      <w:r>
+        <w:t>jsem</w:t>
+      </w:r>
+      <w:r>
+        <w:t xml:space="preserve"> dbala hlavně na UX design a responzivitu stránek. To znamená, že se layout stránek přizpůsobuje šířce displeje zařízení. </w:t>
+      </w:r>
+      <w:r>
+        <w:t xml:space="preserve">Dál </w:t>
+      </w:r>
+      <w:r>
+        <w:t>jsem</w:t>
+      </w:r>
+      <w:r>
+        <w:t xml:space="preserve"> návrh vytv</w:t>
+      </w:r>
+      <w:r>
+        <w:t>ářela</w:t>
+      </w:r>
+      <w:r>
+        <w:t xml:space="preserve"> tak, aby byl výsledek snadno dosažitelný při kódování.</w:t>
+      </w:r>
+    </w:p>
+    <w:p>
+      <w:pPr>
+        <w:pStyle w:val="Nadpis3"/>
+      </w:pPr>
+      <w:bookmarkStart w:id="30" w:name="_Toc143629857"/>
+      <w:r>
+        <w:lastRenderedPageBreak/>
+        <w:t>Hosting a nasazení</w:t>
+      </w:r>
+      <w:bookmarkEnd w:id="30"/>
+      <w:r>
+        <w:t xml:space="preserve"> </w:t>
+      </w:r>
+    </w:p>
+    <w:p>
+      <w:r>
+        <w:t xml:space="preserve">Jelikož byl původní web vytvořen pomocí šablon, majitelka neměla vlastní doménu. Platila za </w:t>
+      </w:r>
+      <w:r>
+        <w:t>hosting 800</w:t>
+      </w:r>
+      <w:r>
+        <w:t>,-Kč ročně</w:t>
+      </w:r>
+      <w:r>
+        <w:t>,</w:t>
+      </w:r>
+      <w:r>
+        <w:t xml:space="preserve"> a proto byl její rozpočet </w:t>
+      </w:r>
+      <w:r>
+        <w:t xml:space="preserve">okolo této částky. </w:t>
+      </w:r>
+      <w:r>
+        <w:t>Na základě domluvy s klientkou jsem k</w:t>
+      </w:r>
+      <w:r>
+        <w:t xml:space="preserve">oupila doménu „jsvydlakov.cz“ na stránce </w:t>
+      </w:r>
+      <w:hyperlink r:id="rId27" w:history="1">
+        <w:r>
+          <w:rPr>
+            <w:rStyle w:val="Hypertextovodkaz"/>
+          </w:rPr>
+          <w:t>https://www.active24.cz/</w:t>
+        </w:r>
+      </w:hyperlink>
+      <w:r>
         <w:t xml:space="preserve"> momentálně za 200,-Kč ročně. Hosting byl zvolen zadarmo</w:t>
       </w:r>
       <w:r>
@@ -6733,13 +7216,35 @@
       </w:pPr>
       <w:bookmarkStart w:id="31" w:name="_Toc143629858"/>
       <w:r>
-        <w:t>Galerie Zonerama</w:t>
+        <w:t xml:space="preserve">Galerie </w:t>
+      </w:r>
+      <w:proofErr w:type="spellStart"/>
+      <w:r>
+        <w:t>Zonerama</w:t>
       </w:r>
       <w:bookmarkEnd w:id="31"/>
-    </w:p>
-    <w:p>
-      <w:r>
-        <w:t xml:space="preserve">Zonerama je online platforma, kam lze umístit fotografie a vytvořit si tak vlastní album. Tyto galerie potom lze snadno sdílet. Tento způsob se autorce líbil, protože korespondoval s tím, co autorka chtěla, a to sdílet album s fotografiemi z táborů rodičům pomocí webu. </w:t>
+      <w:proofErr w:type="spellEnd"/>
+    </w:p>
+    <w:p>
+      <w:proofErr w:type="spellStart"/>
+      <w:r>
+        <w:t>Zonerama</w:t>
+      </w:r>
+      <w:proofErr w:type="spellEnd"/>
+      <w:r>
+        <w:t xml:space="preserve"> je online platforma, kam lze umístit fotografie a vytvořit si tak vlastní album. Tyto galerie potom lze snadno sdílet. Tento způsob se </w:t>
+      </w:r>
+      <w:r>
+        <w:t>mi</w:t>
+      </w:r>
+      <w:r>
+        <w:t xml:space="preserve"> líbil, protože korespondoval s tím, co </w:t>
+      </w:r>
+      <w:r>
+        <w:t>jsem</w:t>
+      </w:r>
+      <w:r>
+        <w:t xml:space="preserve"> chtěla, a to sdílet album s fotografiemi z táborů rodičům pomocí webu. </w:t>
       </w:r>
       <w:r>
         <w:t xml:space="preserve"> Zároveň galerii lze sdílet uživatelům, kteří do ní po zadání hesla mohou nahrávat svoje fotografie.</w:t>
@@ -6747,7 +7252,22 @@
     </w:p>
     <w:p>
       <w:r>
-        <w:t>Autorka vytvořila album s fotografiemi z táboru, který byl pořádám jezdeckou společností. Tuto galerii následně sdílela na webové stránce v sekci akce.</w:t>
+        <w:t>V</w:t>
+      </w:r>
+      <w:r>
+        <w:t xml:space="preserve">ytvořila </w:t>
+      </w:r>
+      <w:r>
+        <w:t xml:space="preserve">jsem </w:t>
+      </w:r>
+      <w:r>
+        <w:t xml:space="preserve">album s fotografiemi z táboru, který byl pořádám jezdeckou společností. Tuto galerii </w:t>
+      </w:r>
+      <w:r>
+        <w:t xml:space="preserve">jsem </w:t>
+      </w:r>
+      <w:r>
+        <w:t>následně sdílela na webové stránce v sekci akce.</w:t>
       </w:r>
     </w:p>
     <w:p/>
@@ -6768,401 +7288,695 @@
       </w:r>
     </w:p>
     <w:p>
-      <w:pPr>
-        <w:jc w:val="left"/>
-      </w:pPr>
-      <w:r>
-        <w:t xml:space="preserve">Na základě požadavků klienta </w:t>
+      <w:r>
+        <w:t>Na základě požadavků klienta</w:t>
+      </w:r>
+      <w:r>
+        <w:t xml:space="preserve"> jsem</w:t>
+      </w:r>
+      <w:r>
+        <w:t xml:space="preserve"> </w:t>
+      </w:r>
+      <w:r>
+        <w:t xml:space="preserve">vytvořila návrh v softwaru </w:t>
+      </w:r>
+      <w:proofErr w:type="spellStart"/>
+      <w:r>
+        <w:t>Figma</w:t>
+      </w:r>
+      <w:proofErr w:type="spellEnd"/>
+      <w:r>
+        <w:t xml:space="preserve">. Snažila se hlavně o jednoduchost a přehlednost na stránce.  Návrh </w:t>
+      </w:r>
+      <w:r>
+        <w:t xml:space="preserve">jsem </w:t>
+      </w:r>
+      <w:r>
+        <w:t xml:space="preserve">tvořila metodou mobile </w:t>
+      </w:r>
+      <w:proofErr w:type="spellStart"/>
+      <w:r>
+        <w:t>first</w:t>
+      </w:r>
+      <w:proofErr w:type="spellEnd"/>
+      <w:r>
+        <w:t xml:space="preserve">, to znamená, že </w:t>
+      </w:r>
+      <w:r>
+        <w:t xml:space="preserve">jsem </w:t>
+      </w:r>
+      <w:r>
+        <w:t xml:space="preserve">nejprve </w:t>
+      </w:r>
+      <w:r>
+        <w:t>vy</w:t>
+      </w:r>
+      <w:r>
+        <w:t xml:space="preserve">tvořila návrh na mobilní zařízení a poté až na širokou obrazovku. Pro svůj mobilní návrh </w:t>
+      </w:r>
+      <w:r>
+        <w:t xml:space="preserve">jsem </w:t>
+      </w:r>
+      <w:r>
+        <w:t>zvolila plátno, které bylo široké 360px, aby byl web responzivní i na nejmenších displejích. U návrhu na desktop</w:t>
+      </w:r>
+      <w:r>
+        <w:t xml:space="preserve"> jsem</w:t>
+      </w:r>
+      <w:r>
+        <w:t xml:space="preserve"> použila plátno široké </w:t>
+      </w:r>
+      <w:r>
+        <w:t xml:space="preserve">1440px. </w:t>
+      </w:r>
+    </w:p>
+    <w:p>
+      <w:r>
+        <w:t>Nejdřív</w:t>
+      </w:r>
+      <w:r>
+        <w:t>e</w:t>
+      </w:r>
+      <w:r>
+        <w:t xml:space="preserve"> jsem</w:t>
+      </w:r>
+      <w:r>
+        <w:t xml:space="preserve"> si zvolila základní </w:t>
+      </w:r>
+      <w:r>
+        <w:t xml:space="preserve">paletu </w:t>
+      </w:r>
+      <w:r>
+        <w:t>bar</w:t>
+      </w:r>
+      <w:r>
+        <w:t>ev. Původně</w:t>
+      </w:r>
+      <w:r>
+        <w:t xml:space="preserve"> jsem</w:t>
+      </w:r>
+      <w:r>
+        <w:t xml:space="preserve"> ladila</w:t>
+      </w:r>
+      <w:r>
+        <w:t xml:space="preserve"> web do </w:t>
+      </w:r>
+      <w:r>
+        <w:t xml:space="preserve">odstínu </w:t>
+      </w:r>
+      <w:r>
+        <w:t>světl</w:t>
+      </w:r>
+      <w:r>
+        <w:t>é</w:t>
+      </w:r>
+      <w:r>
+        <w:t xml:space="preserve"> hněd</w:t>
+      </w:r>
+      <w:r>
+        <w:t xml:space="preserve">é, nakonec </w:t>
+      </w:r>
+      <w:r>
+        <w:t xml:space="preserve">jsem </w:t>
+      </w:r>
+      <w:r>
+        <w:t xml:space="preserve">ale barvu </w:t>
+      </w:r>
+      <w:r>
+        <w:t xml:space="preserve">změnila na tmavší hnědou. </w:t>
+      </w:r>
+      <w:r>
+        <w:t>S</w:t>
+      </w:r>
+      <w:r>
+        <w:t>ekundární barvou byla červená, kter</w:t>
+      </w:r>
+      <w:r>
+        <w:t>ou</w:t>
+      </w:r>
+      <w:r>
+        <w:t xml:space="preserve"> jsem</w:t>
+      </w:r>
+      <w:r>
+        <w:t xml:space="preserve"> </w:t>
+      </w:r>
+      <w:r>
+        <w:t>zvýrazn</w:t>
+      </w:r>
+      <w:r>
+        <w:t>ila</w:t>
+      </w:r>
+      <w:r>
+        <w:t xml:space="preserve"> nadpisy</w:t>
+      </w:r>
+      <w:r>
+        <w:t xml:space="preserve">, </w:t>
+      </w:r>
+      <w:proofErr w:type="spellStart"/>
+      <w:r>
+        <w:t>hovery</w:t>
+      </w:r>
+      <w:proofErr w:type="spellEnd"/>
+      <w:r>
+        <w:t xml:space="preserve"> a případné obrysy bloků. </w:t>
+      </w:r>
+    </w:p>
+    <w:p>
+      <w:r>
+        <w:t xml:space="preserve">Návrh </w:t>
+      </w:r>
+      <w:r>
+        <w:t xml:space="preserve">jsem </w:t>
+      </w:r>
+      <w:r>
+        <w:t xml:space="preserve">začala u indexu, tedy </w:t>
+      </w:r>
+      <w:r>
+        <w:t>u Ú</w:t>
+      </w:r>
+      <w:r>
+        <w:t xml:space="preserve">vodní stránky. Poté </w:t>
+      </w:r>
+      <w:r>
+        <w:t xml:space="preserve">jsem </w:t>
+      </w:r>
+      <w:r>
+        <w:t xml:space="preserve">přešla na </w:t>
+      </w:r>
+      <w:r>
+        <w:t>K</w:t>
+      </w:r>
+      <w:r>
+        <w:t xml:space="preserve">ontakt, kde </w:t>
+      </w:r>
+      <w:r>
+        <w:t xml:space="preserve">jsem </w:t>
+      </w:r>
+      <w:r>
+        <w:t>přidala ikony telefon</w:t>
+      </w:r>
+      <w:r>
+        <w:t>u</w:t>
+      </w:r>
+      <w:r>
+        <w:t>, e</w:t>
+      </w:r>
+      <w:r>
+        <w:t>-</w:t>
+      </w:r>
+      <w:r>
+        <w:t xml:space="preserve">mailu a kreditní karty. Blokům </w:t>
+      </w:r>
+      <w:r>
+        <w:t xml:space="preserve">jsem </w:t>
+      </w:r>
+      <w:r>
+        <w:t xml:space="preserve">přidala červený levý a pravý okraj, aby byla vidět plocha, na kterou lze kliknout. </w:t>
+      </w:r>
+      <w:r>
+        <w:t>Postupovala</w:t>
+      </w:r>
+      <w:r>
+        <w:t xml:space="preserve"> jsem</w:t>
+      </w:r>
+      <w:r>
+        <w:t xml:space="preserve"> návrhem stránky </w:t>
+      </w:r>
+      <w:r>
+        <w:t>S</w:t>
+      </w:r>
+      <w:r>
+        <w:t xml:space="preserve">lužby, </w:t>
+      </w:r>
+      <w:r>
+        <w:t>K</w:t>
+      </w:r>
+      <w:r>
+        <w:t xml:space="preserve">oně, </w:t>
+      </w:r>
+      <w:r>
+        <w:t>C</w:t>
+      </w:r>
+      <w:r>
+        <w:t xml:space="preserve">eník a </w:t>
+      </w:r>
+      <w:r>
+        <w:t>P</w:t>
+      </w:r>
+      <w:r>
+        <w:t xml:space="preserve">říměstský tábor. U stránky </w:t>
+      </w:r>
+      <w:r>
+        <w:t>S</w:t>
+      </w:r>
+      <w:r>
+        <w:t xml:space="preserve">lužby nahradila </w:t>
+      </w:r>
+      <w:r>
+        <w:lastRenderedPageBreak/>
+        <w:t xml:space="preserve">sekci, </w:t>
+      </w:r>
+      <w:r>
+        <w:t xml:space="preserve">popisující </w:t>
+      </w:r>
+      <w:r>
+        <w:t>ustájení</w:t>
+      </w:r>
+      <w:r>
+        <w:t xml:space="preserve">, </w:t>
+      </w:r>
+      <w:proofErr w:type="spellStart"/>
+      <w:r>
+        <w:t>sliderem</w:t>
+      </w:r>
+      <w:proofErr w:type="spellEnd"/>
+      <w:r>
+        <w:t xml:space="preserve">, </w:t>
+      </w:r>
+      <w:r>
+        <w:t>což</w:t>
+      </w:r>
+      <w:r>
+        <w:t xml:space="preserve"> je funkce posouvajících se bloků. V </w:t>
+      </w:r>
+      <w:r>
+        <w:t>tomto</w:t>
+      </w:r>
+      <w:r>
+        <w:t xml:space="preserve"> případě to byly vhodn</w:t>
+      </w:r>
+      <w:r>
+        <w:t>é</w:t>
+      </w:r>
+      <w:r>
+        <w:t xml:space="preserve"> fotografie s textem </w:t>
+      </w:r>
+      <w:r>
+        <w:t xml:space="preserve">dané </w:t>
+      </w:r>
+      <w:r>
+        <w:t xml:space="preserve">služby. </w:t>
+      </w:r>
+    </w:p>
+    <w:p>
+      <w:r>
+        <w:t xml:space="preserve">Nakonec </w:t>
+      </w:r>
+      <w:r>
+        <w:t xml:space="preserve">jsem </w:t>
+      </w:r>
+      <w:r>
+        <w:t xml:space="preserve">obsah z mobilní verze přesunula na desktop. </w:t>
+      </w:r>
+    </w:p>
+    <w:p>
+      <w:r>
+        <w:t>Návrh jsem</w:t>
+      </w:r>
+      <w:r>
+        <w:t xml:space="preserve"> </w:t>
+      </w:r>
+      <w:r>
+        <w:t>přizpůsobovala svým zkušenostem</w:t>
+      </w:r>
+      <w:r>
+        <w:t>, aby</w:t>
+      </w:r>
+      <w:r>
+        <w:t>ch</w:t>
+      </w:r>
+      <w:r>
+        <w:t xml:space="preserve"> vše zvládla </w:t>
+      </w:r>
+      <w:r>
+        <w:t>správně</w:t>
+      </w:r>
+      <w:r>
+        <w:t xml:space="preserve"> </w:t>
+      </w:r>
+      <w:proofErr w:type="spellStart"/>
+      <w:r>
+        <w:t>nakódovat</w:t>
+      </w:r>
+      <w:proofErr w:type="spellEnd"/>
+      <w:r>
+        <w:t xml:space="preserve">. </w:t>
+      </w:r>
+    </w:p>
+    <w:p>
+      <w:pPr>
+        <w:pStyle w:val="Nadpis2"/>
+      </w:pPr>
+      <w:bookmarkStart w:id="33" w:name="_Toc143629860"/>
+      <w:r>
+        <w:t>Textace s ohledem na SEO</w:t>
+      </w:r>
+      <w:bookmarkEnd w:id="33"/>
+    </w:p>
+    <w:p>
+      <w:r>
+        <w:t xml:space="preserve">Aby byla dosažena správná textace s ohledem na SEO, musela </w:t>
+      </w:r>
+      <w:r>
+        <w:t>jsem</w:t>
+      </w:r>
+      <w:r>
+        <w:t xml:space="preserve"> dodržet pár </w:t>
+      </w:r>
+      <w:r>
+        <w:t>norem.</w:t>
+      </w:r>
+    </w:p>
+    <w:p>
+      <w:pPr>
+        <w:pStyle w:val="Nadpis3"/>
+      </w:pPr>
+      <w:bookmarkStart w:id="34" w:name="_Toc143629861"/>
+      <w:r>
+        <w:t>Klíčová slova</w:t>
+      </w:r>
+      <w:bookmarkEnd w:id="34"/>
+    </w:p>
+    <w:p>
+      <w:r>
+        <w:t xml:space="preserve">Využívání klíčových slov přispívá k lepšímu nalezení webu při vyhledávání. Klíčová slova jsou slova </w:t>
+      </w:r>
+      <w:r>
+        <w:t xml:space="preserve">by měla odpovídat tomu, co uživatele často vyhledávají. Zároveň by měla být v souladu s obsahem stránky. </w:t>
+      </w:r>
+      <w:r>
+        <w:t xml:space="preserve"> Klíčová slova by měla být nejlépe rozptýlená po celé stránce, ale ne tak, aby jimi byl web zahlcený. Pro vyhovění SEO je také dobré vkládat do nadpisů. Klíčová slova mohou být vložena i do </w:t>
+      </w:r>
+      <w:r>
+        <w:t xml:space="preserve">názvů obrázků a alt tagů. </w:t>
+      </w:r>
+    </w:p>
+    <w:p>
+      <w:pPr>
+        <w:pStyle w:val="Nadpis3"/>
+      </w:pPr>
+      <w:bookmarkStart w:id="35" w:name="_Toc143629862"/>
+      <w:r>
+        <w:t>Struktura a obsah webu</w:t>
+      </w:r>
+      <w:bookmarkEnd w:id="35"/>
+      <w:r>
+        <w:t xml:space="preserve"> </w:t>
+      </w:r>
+    </w:p>
+    <w:p>
+      <w:r>
+        <w:t xml:space="preserve">Při psaní webu </w:t>
+      </w:r>
+      <w:r>
+        <w:t>jsem si</w:t>
+      </w:r>
+      <w:r>
+        <w:t xml:space="preserve"> dávala pozor, aby</w:t>
+      </w:r>
+      <w:r>
+        <w:t>ch</w:t>
+      </w:r>
+      <w:r>
+        <w:t xml:space="preserve"> používala nadpisy tak, aby dávali smysl </w:t>
+      </w:r>
+      <w:r>
+        <w:t xml:space="preserve">pro </w:t>
+      </w:r>
+      <w:r>
+        <w:t>s</w:t>
+      </w:r>
+      <w:r>
+        <w:t xml:space="preserve">trukturu webu. Na každé stránce </w:t>
+      </w:r>
+      <w:r>
+        <w:t>jsem</w:t>
+      </w:r>
+      <w:r>
+        <w:t xml:space="preserve"> po</w:t>
+      </w:r>
+      <w:r>
+        <w:t>u</w:t>
+      </w:r>
+      <w:r>
+        <w:t>ži</w:t>
+      </w:r>
+      <w:r>
+        <w:t>la</w:t>
+      </w:r>
+      <w:r>
+        <w:t xml:space="preserve"> pouze jeden H1 nadpis, a to se jménem společnosti</w:t>
+      </w:r>
+      <w:r>
+        <w:t xml:space="preserve"> a sekce, ve které se návštěvník nacházel</w:t>
+      </w:r>
+      <w:r>
+        <w:t>. Snažila</w:t>
+      </w:r>
+      <w:r>
+        <w:t xml:space="preserve"> jsem</w:t>
+      </w:r>
+      <w:r>
+        <w:t xml:space="preserve"> se obsah dělat relativní. </w:t>
+      </w:r>
+    </w:p>
+    <w:p>
+      <w:r>
+        <w:t>Při odkazování bylo dbáno na přehlednost.</w:t>
+      </w:r>
+    </w:p>
+    <w:p>
+      <w:r>
+        <w:t xml:space="preserve">Vyplnila jsem </w:t>
+      </w:r>
+      <w:r>
+        <w:t>alternativní text při popisování obrázků.</w:t>
+      </w:r>
+    </w:p>
+    <w:p>
+      <w:r>
+        <w:t xml:space="preserve">Pro zrychlení načítání stránky </w:t>
+      </w:r>
+      <w:r>
+        <w:t>jsem</w:t>
+      </w:r>
+      <w:r>
+        <w:t xml:space="preserve"> zmenšila obrázky, pomalé načítání škodí SEO a </w:t>
+      </w:r>
+      <w:r>
+        <w:t>uživatel při dlouhém čekání může ztratit zájem o obsah.</w:t>
+      </w:r>
+    </w:p>
+    <w:p/>
+    <w:p>
+      <w:pPr>
+        <w:pStyle w:val="Nadpis2"/>
+      </w:pPr>
+      <w:bookmarkStart w:id="36" w:name="_Toc143629863"/>
+      <w:r>
+        <w:lastRenderedPageBreak/>
+        <w:t>Kódování webových stránek</w:t>
+      </w:r>
+      <w:bookmarkEnd w:id="36"/>
+    </w:p>
+    <w:p>
+      <w:pPr>
+        <w:ind w:left="851" w:firstLine="565"/>
+      </w:pPr>
+      <w:r>
+        <w:t xml:space="preserve">Tento web </w:t>
+      </w:r>
+      <w:r>
+        <w:t>jsem</w:t>
+      </w:r>
+      <w:r>
+        <w:t xml:space="preserve"> </w:t>
+      </w:r>
+      <w:r>
+        <w:t xml:space="preserve">kódovala v softwaru </w:t>
+      </w:r>
+      <w:proofErr w:type="spellStart"/>
+      <w:r>
+        <w:t>Visiual</w:t>
+      </w:r>
+      <w:proofErr w:type="spellEnd"/>
+      <w:r>
+        <w:t xml:space="preserve"> studio </w:t>
+      </w:r>
+      <w:proofErr w:type="spellStart"/>
+      <w:r>
+        <w:t>code</w:t>
+      </w:r>
+      <w:proofErr w:type="spellEnd"/>
+      <w:r>
+        <w:t xml:space="preserve">, pomocí HTML5, </w:t>
+      </w:r>
+      <w:proofErr w:type="spellStart"/>
+      <w:r>
+        <w:t>css</w:t>
+      </w:r>
+      <w:proofErr w:type="spellEnd"/>
+      <w:r>
+        <w:t xml:space="preserve"> a JavaScript. Nejprve</w:t>
+      </w:r>
+      <w:r>
+        <w:t xml:space="preserve"> jsem</w:t>
+      </w:r>
+      <w:r>
+        <w:t xml:space="preserve"> vytvořila strukturu webu v HTML a všem tagům přidělila třídu podle metody BEM, neboli Blok Element Modifikátor. Tímto způsobem by</w:t>
+      </w:r>
+      <w:r>
+        <w:t>ch</w:t>
+      </w:r>
+      <w:r>
+        <w:t xml:space="preserve"> měl</w:t>
+      </w:r>
+      <w:r>
+        <w:t xml:space="preserve">a zajistit přehlednost v kódu. Poté </w:t>
+      </w:r>
+      <w:proofErr w:type="spellStart"/>
+      <w:r>
+        <w:t>prolinkovala</w:t>
+      </w:r>
+      <w:proofErr w:type="spellEnd"/>
+      <w:r>
+        <w:t xml:space="preserve"> veškeré odkazy na stránce.</w:t>
+      </w:r>
+      <w:r>
+        <w:t xml:space="preserve"> Tak</w:t>
+      </w:r>
+      <w:r>
+        <w:t>é jsem</w:t>
+      </w:r>
+      <w:r>
+        <w:t xml:space="preserve"> přidala mapu,</w:t>
+      </w:r>
+      <w:r>
+        <w:t xml:space="preserve"> </w:t>
+      </w:r>
+      <w:r>
+        <w:t xml:space="preserve">pomocí Google </w:t>
+      </w:r>
+      <w:proofErr w:type="spellStart"/>
+      <w:r>
+        <w:t>maps</w:t>
+      </w:r>
+      <w:proofErr w:type="spellEnd"/>
+      <w:r>
+        <w:t xml:space="preserve">, na které je zobrazena poloha jízdárny. </w:t>
+      </w:r>
+      <w:r>
+        <w:t xml:space="preserve">Využila </w:t>
+      </w:r>
+      <w:r>
+        <w:t xml:space="preserve">jsem </w:t>
+      </w:r>
+      <w:r>
+        <w:t xml:space="preserve">přidání odkazu v kontaktech na mail, telefon a </w:t>
+      </w:r>
+      <w:r>
+        <w:t>Instagram.</w:t>
+      </w:r>
+    </w:p>
+    <w:p>
+      <w:pPr>
+        <w:ind w:left="851" w:firstLine="0"/>
+      </w:pPr>
+      <w:r>
+        <w:tab/>
+        <w:t xml:space="preserve">Poté </w:t>
+      </w:r>
+      <w:r>
+        <w:t xml:space="preserve">jsem </w:t>
+      </w:r>
+      <w:r>
+        <w:t xml:space="preserve">postupně začala s kaskádovými styly a Javascriptem. </w:t>
+      </w:r>
+      <w:proofErr w:type="spellStart"/>
+      <w:r>
+        <w:t>Nadesignovala</w:t>
+      </w:r>
+      <w:proofErr w:type="spellEnd"/>
+      <w:r>
+        <w:t xml:space="preserve"> </w:t>
+      </w:r>
+      <w:r>
+        <w:t xml:space="preserve">jsem </w:t>
+      </w:r>
+      <w:r>
+        <w:t>jednotlivé bloky, které</w:t>
+      </w:r>
+      <w:r>
+        <w:t xml:space="preserve"> jsem</w:t>
+      </w:r>
+      <w:r>
+        <w:t xml:space="preserve"> poté pomocí </w:t>
+      </w:r>
+      <w:proofErr w:type="spellStart"/>
+      <w:r>
+        <w:t>flexu</w:t>
+      </w:r>
+      <w:proofErr w:type="spellEnd"/>
+      <w:r>
+        <w:t xml:space="preserve"> či </w:t>
+      </w:r>
+      <w:proofErr w:type="spellStart"/>
+      <w:r>
+        <w:t>gridu</w:t>
+      </w:r>
+      <w:proofErr w:type="spellEnd"/>
+      <w:r>
+        <w:t xml:space="preserve"> umístila na správná místa. </w:t>
+      </w:r>
+      <w:r>
+        <w:t>Přidala</w:t>
+      </w:r>
+      <w:r>
+        <w:t xml:space="preserve"> jsem</w:t>
+      </w:r>
+      <w:r>
+        <w:t xml:space="preserve"> efekt</w:t>
+      </w:r>
+      <w:r>
+        <w:t xml:space="preserve"> </w:t>
+      </w:r>
+      <w:r>
+        <w:t>:</w:t>
+      </w:r>
+      <w:proofErr w:type="spellStart"/>
+      <w:r>
+        <w:t>hover</w:t>
+      </w:r>
+      <w:proofErr w:type="spellEnd"/>
+      <w:r>
+        <w:t xml:space="preserve"> na navigaci a ostatní odkazové prvky. </w:t>
+      </w:r>
+      <w:proofErr w:type="spellStart"/>
+      <w:r>
+        <w:t>Hover</w:t>
+      </w:r>
+      <w:proofErr w:type="spellEnd"/>
+      <w:r>
+        <w:t xml:space="preserve"> je efekt, který se projeví při přejetí kurzorem přes daný prvek</w:t>
+      </w:r>
+      <w:r>
+        <w:t>, změní se například barva pozadí nebo textu.</w:t>
+      </w:r>
+    </w:p>
+    <w:p>
+      <w:pPr>
+        <w:ind w:left="851" w:firstLine="0"/>
+      </w:pPr>
+      <w:r>
+        <w:t xml:space="preserve">U Javascriptu se </w:t>
       </w:r>
       <w:r>
         <w:t xml:space="preserve">autorka </w:t>
       </w:r>
       <w:r>
-        <w:t xml:space="preserve">vytvořila návrh v softwaru Figma. Snažila se hlavně o jednoduchost a přehlednost na stránce.  Návrh tvořila metodou mobile first, to znamená, že nejprve </w:t>
-      </w:r>
-      <w:r>
-        <w:t>vy</w:t>
-      </w:r>
-      <w:r>
-        <w:t xml:space="preserve">tvořila návrh na mobilní zařízení a poté až na širokou obrazovku. Pro svůj mobilní návrh zvolila plátno, které bylo široké 360px, aby byl web responzivní i na nejmenších displejích. U návrhu na desktop použila plátno široké </w:t>
-      </w:r>
-      <w:r>
-        <w:t xml:space="preserve">1440px. </w:t>
-      </w:r>
-    </w:p>
-    <w:p>
-      <w:pPr>
-        <w:jc w:val="left"/>
-      </w:pPr>
-      <w:r>
-        <w:t>Nejdřív</w:t>
-      </w:r>
-      <w:r>
-        <w:t>e</w:t>
-      </w:r>
-      <w:r>
-        <w:t xml:space="preserve"> si zvolila základní </w:t>
-      </w:r>
-      <w:r>
-        <w:t xml:space="preserve">paletu </w:t>
-      </w:r>
-      <w:r>
-        <w:t>bar</w:t>
-      </w:r>
-      <w:r>
-        <w:t>ev. Původně ladila</w:t>
-      </w:r>
-      <w:r>
-        <w:t xml:space="preserve"> web do </w:t>
-      </w:r>
-      <w:r>
-        <w:t xml:space="preserve">odstínu </w:t>
-      </w:r>
-      <w:r>
-        <w:t>světl</w:t>
-      </w:r>
-      <w:r>
-        <w:t>é</w:t>
-      </w:r>
-      <w:r>
-        <w:t xml:space="preserve"> hněd</w:t>
-      </w:r>
-      <w:r>
-        <w:t xml:space="preserve">é, nakonec ale barvu </w:t>
-      </w:r>
-      <w:r>
-        <w:t xml:space="preserve">změnila na tmavší hnědou. </w:t>
-      </w:r>
-      <w:r>
-        <w:t>S</w:t>
-      </w:r>
-      <w:r>
-        <w:t>ekundární barvou byla červená, kter</w:t>
-      </w:r>
-      <w:r>
-        <w:t xml:space="preserve">ou byly </w:t>
-      </w:r>
-      <w:r>
-        <w:t>zvýrazn</w:t>
-      </w:r>
-      <w:r>
-        <w:t>ěny</w:t>
-      </w:r>
-      <w:r>
-        <w:t xml:space="preserve"> nadpisy a případné obrysy bloků. </w:t>
-      </w:r>
-    </w:p>
-    <w:p>
-      <w:pPr>
-        <w:jc w:val="left"/>
-      </w:pPr>
-      <w:r>
-        <w:t xml:space="preserve">Návrh začala u indexu, tedy </w:t>
-      </w:r>
-      <w:r>
-        <w:t>u Ú</w:t>
-      </w:r>
-      <w:r>
-        <w:t xml:space="preserve">vodní stránky. Poté přešla na </w:t>
-      </w:r>
-      <w:r>
-        <w:t>K</w:t>
-      </w:r>
-      <w:r>
-        <w:t>ontakt, kde přidala ikony telefon</w:t>
-      </w:r>
-      <w:r>
-        <w:t>u</w:t>
-      </w:r>
-      <w:r>
-        <w:t>, e</w:t>
-      </w:r>
-      <w:r>
-        <w:t>-</w:t>
-      </w:r>
-      <w:r>
-        <w:t xml:space="preserve">mailu a kreditní karty. Blokům přidala červený levý a pravý okraj, aby byla vidět plocha, na kterou lze kliknout. </w:t>
-      </w:r>
-      <w:r>
-        <w:t xml:space="preserve">Postupovala návrhem stránky </w:t>
-      </w:r>
-      <w:r>
-        <w:t>S</w:t>
-      </w:r>
-      <w:r>
-        <w:t xml:space="preserve">lužby, </w:t>
-      </w:r>
-      <w:r>
-        <w:t>K</w:t>
-      </w:r>
-      <w:r>
-        <w:t xml:space="preserve">oně, </w:t>
-      </w:r>
-      <w:r>
-        <w:t>C</w:t>
-      </w:r>
-      <w:r>
-        <w:t xml:space="preserve">eník a </w:t>
-      </w:r>
-      <w:r>
-        <w:t>P</w:t>
-      </w:r>
-      <w:r>
-        <w:t xml:space="preserve">říměstský tábor. U stránky </w:t>
-      </w:r>
-      <w:r>
-        <w:t>S</w:t>
-      </w:r>
-      <w:r>
-        <w:t xml:space="preserve">lužby nahradila sekci, </w:t>
-      </w:r>
-      <w:r>
-        <w:t xml:space="preserve">popisující </w:t>
-      </w:r>
-      <w:r>
-        <w:t>ustájení</w:t>
-      </w:r>
-      <w:r>
-        <w:t xml:space="preserve">, </w:t>
-      </w:r>
-      <w:r>
-        <w:t xml:space="preserve">sliderem, </w:t>
-      </w:r>
-      <w:r>
-        <w:t>což</w:t>
-      </w:r>
-      <w:r>
-        <w:t xml:space="preserve"> je funkce posouvajících se bloků. V </w:t>
-      </w:r>
-      <w:r>
-        <w:t>tomto</w:t>
-      </w:r>
-      <w:r>
-        <w:t xml:space="preserve"> případě to byly vhodn</w:t>
-      </w:r>
-      <w:r>
-        <w:t>é</w:t>
-      </w:r>
-      <w:r>
-        <w:t xml:space="preserve"> fotografie s textem </w:t>
-      </w:r>
-      <w:r>
-        <w:t xml:space="preserve">dané </w:t>
-      </w:r>
-      <w:r>
-        <w:t xml:space="preserve">služby. </w:t>
-      </w:r>
-    </w:p>
-    <w:p>
-      <w:pPr>
-        <w:jc w:val="left"/>
-      </w:pPr>
-      <w:r>
-        <w:t xml:space="preserve">Nakonec obsah z mobilní verze přesunula na desktop. </w:t>
-      </w:r>
-    </w:p>
-    <w:p>
-      <w:pPr>
-        <w:jc w:val="left"/>
-      </w:pPr>
-      <w:r>
-        <w:lastRenderedPageBreak/>
-        <w:t xml:space="preserve">Při vytváření návrhu </w:t>
-      </w:r>
-      <w:r>
-        <w:t>ho</w:t>
-      </w:r>
-      <w:r>
-        <w:t xml:space="preserve"> autorka</w:t>
-      </w:r>
-      <w:r>
-        <w:t xml:space="preserve"> přizpůsobovala svým zkušenostem</w:t>
-      </w:r>
-      <w:r>
-        <w:t xml:space="preserve">, aby vše zvládla </w:t>
-      </w:r>
-      <w:r>
-        <w:t>správně</w:t>
-      </w:r>
-      <w:r>
-        <w:t xml:space="preserve"> nakódovat</w:t>
-      </w:r>
-      <w:r>
-        <w:t xml:space="preserve">. </w:t>
-      </w:r>
-    </w:p>
-    <w:p>
-      <w:pPr>
-        <w:pStyle w:val="Nadpis2"/>
-      </w:pPr>
-      <w:bookmarkStart w:id="33" w:name="_Toc143629860"/>
-      <w:r>
-        <w:t>Textace s ohledem na SEO</w:t>
-      </w:r>
-      <w:bookmarkEnd w:id="33"/>
-    </w:p>
-    <w:p>
-      <w:r>
-        <w:t xml:space="preserve">Aby byla dosažena správná textace s ohledem na SEO, musela autorka dodržet pár </w:t>
-      </w:r>
-      <w:r>
-        <w:t>norem.</w:t>
-      </w:r>
-    </w:p>
-    <w:p>
-      <w:pPr>
-        <w:pStyle w:val="Nadpis3"/>
-      </w:pPr>
-      <w:bookmarkStart w:id="34" w:name="_Toc143629861"/>
-      <w:r>
-        <w:t>Klíčová slova</w:t>
-      </w:r>
-      <w:bookmarkEnd w:id="34"/>
-    </w:p>
-    <w:p>
-      <w:r>
-        <w:t xml:space="preserve">Využívání klíčových slov přispívá k lepšímu nalezení webu při vyhledávání. Klíčová slova jsou slova </w:t>
-      </w:r>
-      <w:r>
-        <w:t xml:space="preserve">by měla odpovídat tomu, co uživatele často vyhledávají. Zároveň by měla být v souladu s obsahem stránky. </w:t>
-      </w:r>
-      <w:r>
-        <w:t xml:space="preserve"> Klíčová slova by měla být nejlépe rozptýlená po celé stránce, ale ne tak, aby jimi byl web zahlcený. Pro vyhovění SEO je také dobré vkládat do nadpisů. Klíčová slova mohou být vložena i do </w:t>
-      </w:r>
-      <w:r>
-        <w:t xml:space="preserve">názvů obrázků a alt tagů. </w:t>
-      </w:r>
-    </w:p>
-    <w:p>
-      <w:pPr>
-        <w:pStyle w:val="Nadpis3"/>
-      </w:pPr>
-      <w:bookmarkStart w:id="35" w:name="_Toc143629862"/>
-      <w:r>
-        <w:t>Struktura a obsah webu</w:t>
-      </w:r>
-      <w:bookmarkEnd w:id="35"/>
-      <w:r>
-        <w:t xml:space="preserve"> </w:t>
-      </w:r>
-    </w:p>
-    <w:p>
-      <w:r>
-        <w:t xml:space="preserve">Při psaní webu si Autorka dávala pozor, aby používala nadpisy tak, aby dávali smysl </w:t>
-      </w:r>
-      <w:r>
-        <w:t xml:space="preserve">pro Strukturu webu. Na každé stránce byl požit pouze jeden H1 nadpis, a to se jménem společnosti. Snažila se obsah dělat relativní. </w:t>
-      </w:r>
-    </w:p>
-    <w:p>
-      <w:r>
-        <w:t>Při odkazování bylo dbáno na přehlednost.</w:t>
-      </w:r>
-    </w:p>
-    <w:p>
-      <w:r>
-        <w:t>Autorka alternativní text při popisování obrázků.</w:t>
-      </w:r>
-    </w:p>
-    <w:p>
-      <w:r>
-        <w:t xml:space="preserve">Pro zrychlení načítání stránky autorka zmenšila obrázky, pomalé načítání škodí SEO a </w:t>
-      </w:r>
-      <w:r>
-        <w:t>uživatel při dlouhém čekání může ztratit zájem o obsah.</w:t>
-      </w:r>
-    </w:p>
-    <w:p/>
-    <w:p>
-      <w:pPr>
-        <w:pStyle w:val="Nadpis2"/>
-      </w:pPr>
-      <w:bookmarkStart w:id="36" w:name="_Toc143629863"/>
-      <w:r>
-        <w:t>Kódování webových stránek</w:t>
-      </w:r>
-      <w:bookmarkEnd w:id="36"/>
-    </w:p>
-    <w:p>
-      <w:pPr>
-        <w:ind w:left="851" w:firstLine="565"/>
-        <w:jc w:val="left"/>
-      </w:pPr>
-      <w:r>
-        <w:t xml:space="preserve">Tento web </w:t>
-      </w:r>
-      <w:r>
-        <w:t xml:space="preserve">autorka </w:t>
-      </w:r>
-      <w:r>
-        <w:t>kódovala v softwaru Visiual studio code, pomocí HTML5, css a JavaScript. Nejprve vytvořila strukturu webu v HTML a všem tagům přidělila třídu podle metody BEM, neboli Blok Element Modifikátor. Tímto způsobem by se měl</w:t>
-      </w:r>
-      <w:r>
-        <w:t>a zajistit přehlednost v kódu. Poté prolinkovala veškeré odkazy na stránce.</w:t>
-      </w:r>
-      <w:r>
-        <w:t xml:space="preserve"> Taky přidala mapu,</w:t>
-      </w:r>
-      <w:r>
-        <w:t xml:space="preserve"> </w:t>
-      </w:r>
-      <w:r>
-        <w:t>p</w:t>
-      </w:r>
-      <w:r>
-        <w:t>omocí Google maps</w:t>
-      </w:r>
-      <w:r>
-        <w:t xml:space="preserve">, na které je </w:t>
-      </w:r>
-      <w:r>
-        <w:lastRenderedPageBreak/>
-        <w:t xml:space="preserve">zobrazena poloha jízdárny. </w:t>
-      </w:r>
-      <w:r>
-        <w:t xml:space="preserve">Využila přidání odkazu v kontaktech na mail, telefon a </w:t>
-      </w:r>
-      <w:r>
-        <w:t>Instagram.</w:t>
-      </w:r>
-    </w:p>
-    <w:p>
-      <w:pPr>
-        <w:ind w:left="851" w:firstLine="0"/>
-        <w:jc w:val="left"/>
-      </w:pPr>
-      <w:r>
-        <w:tab/>
-        <w:t xml:space="preserve">Poté postupně začala s kaskádovými styly a Javascriptem. Nadesignovala jednotlivé bloky, které poté pomocí flexu či gridu umístila na správná místa. </w:t>
-      </w:r>
-      <w:r>
-        <w:t>Přidala efekt</w:t>
-      </w:r>
-      <w:r>
-        <w:t xml:space="preserve"> </w:t>
-      </w:r>
-      <w:r>
-        <w:t>:hover na navigaci a ostatní odkazové prvky. Hover je efekt, který se projeví při přejetí kurzorem přes daný prvek</w:t>
-      </w:r>
-      <w:r>
-        <w:t>, změní se například barva pozadí nebo textu.</w:t>
-      </w:r>
-    </w:p>
-    <w:p>
-      <w:pPr>
-        <w:ind w:left="851" w:firstLine="0"/>
-        <w:jc w:val="left"/>
-      </w:pPr>
-      <w:r>
-        <w:t xml:space="preserve">U Javascriptu se </w:t>
-      </w:r>
-      <w:r>
-        <w:t xml:space="preserve">autorka </w:t>
-      </w:r>
-      <w:r>
         <w:t xml:space="preserve">inspirovala na stránce  </w:t>
       </w:r>
-      <w:hyperlink r:id="rId27" w:history="1">
+      <w:hyperlink r:id="rId28" w:history="1">
         <w:r>
           <w:rPr>
             <w:rStyle w:val="Hypertextovodkaz"/>
@@ -7171,16 +7985,27 @@
         </w:r>
       </w:hyperlink>
       <w:r>
-        <w:t xml:space="preserve">, tímto Javascriptem zajistila, aby se obrázky v sekci „Koně“ a „Akce“ daly otevírat na větší okno v lepší kvalitě. </w:t>
+        <w:t>, tímto Javascriptem</w:t>
+      </w:r>
+      <w:r>
+        <w:t xml:space="preserve"> jsem</w:t>
+      </w:r>
+      <w:r>
+        <w:t xml:space="preserve"> zajistila, aby se obrázky v sekci „Koně“ a „Akce“ daly otevírat na větší okno v lepší kvalitě. </w:t>
       </w:r>
     </w:p>
     <w:p>
       <w:pPr>
         <w:ind w:left="851" w:firstLine="0"/>
-        <w:jc w:val="left"/>
-      </w:pPr>
-      <w:r>
-        <w:t>Druhý Javascript použila pro navigaci na stránce</w:t>
+      </w:pPr>
+      <w:r>
+        <w:t xml:space="preserve">Druhý Javascript </w:t>
+      </w:r>
+      <w:r>
+        <w:t xml:space="preserve">jsem </w:t>
+      </w:r>
+      <w:r>
+        <w:t>použila pro navigaci na stránce</w:t>
       </w:r>
       <w:r>
         <w:t xml:space="preserve">. </w:t>
@@ -7188,6 +8013,31 @@
     </w:p>
     <w:p>
       <w:pPr>
+        <w:ind w:left="851" w:firstLine="0"/>
+      </w:pPr>
+      <w:r>
+        <w:t xml:space="preserve">Na závěr jsem celý kód zkopírovala do </w:t>
+      </w:r>
+      <w:proofErr w:type="spellStart"/>
+      <w:r>
+        <w:t>Validatoru</w:t>
+      </w:r>
+      <w:proofErr w:type="spellEnd"/>
+      <w:r>
+        <w:t xml:space="preserve"> (</w:t>
+      </w:r>
+      <w:r>
+        <w:t>https://validator.w3.org/</w:t>
+      </w:r>
+      <w:r>
+        <w:t>),</w:t>
+      </w:r>
+      <w:r>
+        <w:t xml:space="preserve"> abych si zkontrolovali zdali můj kód neobsahuje chyby ve struktuře. </w:t>
+      </w:r>
+    </w:p>
+    <w:p>
+      <w:pPr>
         <w:pStyle w:val="Nadpis2"/>
       </w:pPr>
       <w:bookmarkStart w:id="37" w:name="_Toc143629864"/>
@@ -7237,22 +8087,46 @@
         <w:t xml:space="preserve">, </w:t>
       </w:r>
       <w:r>
-        <w:t>vybírala sociální</w:t>
-      </w:r>
-      <w:r>
-        <w:t xml:space="preserve"> síť, která by tomu odpovídala. Vybr</w:t>
-      </w:r>
-      <w:r>
-        <w:t>án byl</w:t>
-      </w:r>
-      <w:r>
-        <w:t xml:space="preserve"> Instagram. Vytvořila účet @js_vydlakov</w:t>
+        <w:t xml:space="preserve">vybírala </w:t>
+      </w:r>
+      <w:r>
+        <w:t xml:space="preserve">jsem </w:t>
+      </w:r>
+      <w:r>
+        <w:t>sociální</w:t>
+      </w:r>
+      <w:r>
+        <w:t xml:space="preserve"> síť, která by tomu odpovídala. </w:t>
+      </w:r>
+      <w:r>
+        <w:t>Rozhodly jsme se</w:t>
+      </w:r>
+      <w:r>
+        <w:t xml:space="preserve"> </w:t>
+      </w:r>
+      <w:r>
+        <w:t>pro</w:t>
+      </w:r>
+      <w:r>
+        <w:t xml:space="preserve"> Instagram. Vytvořila </w:t>
+      </w:r>
+      <w:r>
+        <w:t xml:space="preserve">jsem </w:t>
+      </w:r>
+      <w:r>
+        <w:t>účet @js_vydlakov</w:t>
       </w:r>
       <w:r>
         <w:t>,</w:t>
       </w:r>
       <w:r>
-        <w:t xml:space="preserve"> kam zatím přidala</w:t>
+        <w:t xml:space="preserve"> kam </w:t>
+      </w:r>
+      <w:r>
+        <w:t xml:space="preserve">jsem </w:t>
+      </w:r>
+      <w:r>
+        <w:t>zatím přidala</w:t>
       </w:r>
       <w:r>
         <w:t xml:space="preserve"> </w:t>
@@ -7307,14 +8181,45 @@
         <w:t>práce je vytvoření katalogu požadavků klienta</w:t>
       </w:r>
       <w:r>
-        <w:t xml:space="preserve">. Díky těmto požadavkům byl vytvořen </w:t>
-      </w:r>
-      <w:r>
-        <w:t xml:space="preserve">návrh webu pro jezdeckou společnost Vydlákov, podle kterého byl </w:t>
-      </w:r>
-      <w:r>
-        <w:t>nakódován</w:t>
-      </w:r>
+        <w:t xml:space="preserve">. Díky těmto požadavkům </w:t>
+      </w:r>
+      <w:r>
+        <w:t>jsem</w:t>
+      </w:r>
+      <w:r>
+        <w:t xml:space="preserve"> vytvoř</w:t>
+      </w:r>
+      <w:r>
+        <w:t>ila</w:t>
+      </w:r>
+      <w:r>
+        <w:t xml:space="preserve"> </w:t>
+      </w:r>
+      <w:r>
+        <w:t xml:space="preserve">návrh webu pro jezdeckou společnost </w:t>
+      </w:r>
+      <w:proofErr w:type="spellStart"/>
+      <w:r>
+        <w:t>Vydlákov</w:t>
+      </w:r>
+      <w:proofErr w:type="spellEnd"/>
+      <w:r>
+        <w:t xml:space="preserve">, podle kterého </w:t>
+      </w:r>
+      <w:r>
+        <w:t>jsem</w:t>
+      </w:r>
+      <w:r>
+        <w:t xml:space="preserve"> </w:t>
+      </w:r>
+      <w:proofErr w:type="spellStart"/>
+      <w:r>
+        <w:t>nakódov</w:t>
+      </w:r>
+      <w:r>
+        <w:t>ala</w:t>
+      </w:r>
+      <w:proofErr w:type="spellEnd"/>
       <w:r>
         <w:t xml:space="preserve"> funkční web s možností doplnění. </w:t>
       </w:r>
@@ -7332,7 +8237,63 @@
     </w:p>
     <w:p>
       <w:r>
-        <w:t xml:space="preserve">Autorka hodnotí svou práci kladně, i když je zde prostor pro zlepšení. Při dokončování se potýkala s chybami hlavně díky zmatku v CSS, protože byla většina kaskádových stylů psaná v jednom CSS souboru. I přes snahu autorky by se webová stránka dala lépe přizpůsobit pro SEO. Autorce se nepovedlo implementovat Zonerama Galerii, i přes to že byla vytvořena. Až na tyto chyby je web funkční a cíle byly splněny. </w:t>
+        <w:t>Svou práci</w:t>
+      </w:r>
+      <w:r>
+        <w:t xml:space="preserve"> hodnotí</w:t>
+      </w:r>
+      <w:r>
+        <w:t>m</w:t>
+      </w:r>
+      <w:r>
+        <w:t xml:space="preserve"> kladně, i když je zde prostor pro zlepšení. Při dokončování </w:t>
+      </w:r>
+      <w:r>
+        <w:t xml:space="preserve">jsem </w:t>
+      </w:r>
+      <w:r>
+        <w:t xml:space="preserve">se potýkala s chybami hlavně díky zmatku v CSS, protože </w:t>
+      </w:r>
+      <w:r>
+        <w:t>jsem</w:t>
+      </w:r>
+      <w:r>
+        <w:t xml:space="preserve"> většin</w:t>
+      </w:r>
+      <w:r>
+        <w:t>u</w:t>
+      </w:r>
+      <w:r>
+        <w:t xml:space="preserve"> kaskádových stylů psa</w:t>
+      </w:r>
+      <w:r>
+        <w:t>la</w:t>
+      </w:r>
+      <w:r>
+        <w:t xml:space="preserve"> v jednom CSS souboru. I přes </w:t>
+      </w:r>
+      <w:r>
+        <w:t xml:space="preserve">mou </w:t>
+      </w:r>
+      <w:r>
+        <w:t>snahu by se webová stránka dala lépe přizpůsobit pro SEO.</w:t>
+      </w:r>
+      <w:r>
+        <w:t xml:space="preserve"> Implementovala jsem pouze jednu Galerii </w:t>
+      </w:r>
+      <w:proofErr w:type="spellStart"/>
+      <w:r>
+        <w:t>Zonerama</w:t>
+      </w:r>
+      <w:proofErr w:type="spellEnd"/>
+      <w:r>
+        <w:t>, i přes to že byl</w:t>
+      </w:r>
+      <w:r>
+        <w:t>o v plánů vložit jich více</w:t>
+      </w:r>
+      <w:r>
+        <w:t xml:space="preserve">. Až na tyto chyby je web funkční a cíle byly splněny. </w:t>
       </w:r>
     </w:p>
     <w:p/>
@@ -7354,7 +8315,69 @@
     </w:p>
     <w:p>
       <w:r>
-        <w:t xml:space="preserve">V této ročníkové práci autorka vytvářela webové stránky jezdecké společnosti Vydlákov. Celá práce vycházela z požadavků klientky, které byly sepsány v autorkou vytvořeném katalogu požadavků. Autorka zhodnotila nedostatky starého webu. Poté zanalyzovala podobné weby, aby získala inspiraci. Nadále byl vytvořen návrh </w:t>
+        <w:t xml:space="preserve">V této ročníkové práci vytvářela webové stránky jezdecké společnosti </w:t>
+      </w:r>
+      <w:proofErr w:type="spellStart"/>
+      <w:r>
+        <w:t>Vydlákov</w:t>
+      </w:r>
+      <w:proofErr w:type="spellEnd"/>
+      <w:r>
+        <w:t xml:space="preserve">. Celá práce vycházela z požadavků klientky, které </w:t>
+      </w:r>
+      <w:r>
+        <w:t>jsem</w:t>
+      </w:r>
+      <w:r>
+        <w:t xml:space="preserve"> seps</w:t>
+      </w:r>
+      <w:r>
+        <w:t>ala</w:t>
+      </w:r>
+      <w:r>
+        <w:t xml:space="preserve"> </w:t>
+      </w:r>
+      <w:r>
+        <w:t xml:space="preserve">ve </w:t>
+      </w:r>
+      <w:r>
+        <w:t xml:space="preserve">vytvořeném katalogu požadavků. </w:t>
+      </w:r>
+      <w:r>
+        <w:t>Z</w:t>
+      </w:r>
+      <w:r>
+        <w:t xml:space="preserve">hodnotila </w:t>
+      </w:r>
+      <w:r>
+        <w:t xml:space="preserve">jsem </w:t>
+      </w:r>
+      <w:r>
+        <w:t xml:space="preserve">nedostatky starého webu. Poté </w:t>
+      </w:r>
+      <w:r>
+        <w:t xml:space="preserve">jsem </w:t>
+      </w:r>
+      <w:r>
+        <w:t>zanalyzovala podobné weby, aby</w:t>
+      </w:r>
+      <w:r>
+        <w:t>ch</w:t>
+      </w:r>
+      <w:r>
+        <w:t xml:space="preserve"> získala inspiraci. Nadále </w:t>
+      </w:r>
+      <w:r>
+        <w:t>jsem</w:t>
+      </w:r>
+      <w:r>
+        <w:t xml:space="preserve"> vytvoř</w:t>
+      </w:r>
+      <w:r>
+        <w:t>ila</w:t>
+      </w:r>
+      <w:r>
+        <w:t xml:space="preserve"> návrh </w:t>
       </w:r>
       <w:r>
         <w:t>webu,</w:t>
@@ -7378,13 +8401,43 @@
         <w:t xml:space="preserve"> </w:t>
       </w:r>
       <w:r>
-        <w:t xml:space="preserve"> Podle tohoto návrhu byl vytvořen HTML kód a css.</w:t>
-      </w:r>
-      <w:r>
-        <w:t xml:space="preserve"> Byl přidán JavaScript. </w:t>
-      </w:r>
-      <w:r>
-        <w:t>Autorka se snažila navrhnout web a napsat ho tak, aby byl správně a v souladu se SEO.</w:t>
+        <w:t xml:space="preserve"> Podle tohoto návrhu </w:t>
+      </w:r>
+      <w:r>
+        <w:t>jsem vytvořila</w:t>
+      </w:r>
+      <w:r>
+        <w:t xml:space="preserve"> HTML kód a </w:t>
+      </w:r>
+      <w:r>
+        <w:t>CSS</w:t>
+      </w:r>
+      <w:r>
+        <w:t>.</w:t>
+      </w:r>
+      <w:r>
+        <w:t xml:space="preserve"> </w:t>
+      </w:r>
+      <w:r>
+        <w:t>Přidala jsem</w:t>
+      </w:r>
+      <w:r>
+        <w:t xml:space="preserve"> JavaScript. </w:t>
+      </w:r>
+      <w:r>
+        <w:t>Sn</w:t>
+      </w:r>
+      <w:r>
+        <w:t xml:space="preserve">ažila </w:t>
+      </w:r>
+      <w:r>
+        <w:t xml:space="preserve">jsem se web </w:t>
+      </w:r>
+      <w:r>
+        <w:t>navrhnout a napsat ho tak, aby byl správně a v souladu se SEO.</w:t>
+      </w:r>
+      <w:r>
+        <w:t xml:space="preserve"> Nakonec jsem web nasadila na hosting na doméně jsvydlakov.cz</w:t>
       </w:r>
     </w:p>
     <w:p>
@@ -7415,7 +8468,15 @@
         <w:pStyle w:val="Vysvtlenpojmu"/>
       </w:pPr>
       <w:r>
-        <w:t xml:space="preserve">User Experinece – uživatelská </w:t>
+        <w:t xml:space="preserve">User </w:t>
+      </w:r>
+      <w:proofErr w:type="spellStart"/>
+      <w:r>
+        <w:t>Experinece</w:t>
+      </w:r>
+      <w:proofErr w:type="spellEnd"/>
+      <w:r>
+        <w:t xml:space="preserve"> – uživatelská </w:t>
       </w:r>
       <w:r>
         <w:t>zkušenost</w:t>
@@ -7588,7 +8649,7 @@
           <w14:ligatures w14:val="standardContextual"/>
         </w:rPr>
       </w:pPr>
-      <w:hyperlink r:id="rId28" w:anchor="_Toc143626252" w:history="1">
+      <w:hyperlink r:id="rId29" w:anchor="_Toc143626252" w:history="1">
         <w:r>
           <w:rPr>
             <w:rStyle w:val="Hypertextovodkaz"/>
@@ -7661,7 +8722,7 @@
           <w14:ligatures w14:val="standardContextual"/>
         </w:rPr>
       </w:pPr>
-      <w:hyperlink r:id="rId29" w:anchor="_Toc143626253" w:history="1">
+      <w:hyperlink r:id="rId30" w:anchor="_Toc143626253" w:history="1">
         <w:r>
           <w:rPr>
             <w:rStyle w:val="Hypertextovodkaz"/>
@@ -7734,7 +8795,7 @@
           <w14:ligatures w14:val="standardContextual"/>
         </w:rPr>
       </w:pPr>
-      <w:hyperlink r:id="rId30" w:anchor="_Toc143626254" w:history="1">
+      <w:hyperlink r:id="rId31" w:anchor="_Toc143626254" w:history="1">
         <w:r>
           <w:rPr>
             <w:rStyle w:val="Hypertextovodkaz"/>
@@ -7807,7 +8868,7 @@
           <w14:ligatures w14:val="standardContextual"/>
         </w:rPr>
       </w:pPr>
-      <w:hyperlink r:id="rId31" w:anchor="_Toc143626255" w:history="1">
+      <w:hyperlink r:id="rId32" w:anchor="_Toc143626255" w:history="1">
         <w:r>
           <w:rPr>
             <w:rStyle w:val="Hypertextovodkaz"/>
@@ -7880,7 +8941,7 @@
           <w14:ligatures w14:val="standardContextual"/>
         </w:rPr>
       </w:pPr>
-      <w:hyperlink r:id="rId32" w:anchor="_Toc143626256" w:history="1">
+      <w:hyperlink r:id="rId33" w:anchor="_Toc143626256" w:history="1">
         <w:r>
           <w:rPr>
             <w:rStyle w:val="Hypertextovodkaz"/>
@@ -7944,8 +9005,8 @@
       </w:r>
       <w:bookmarkStart w:id="49" w:name="_Toc86047606"/>
     </w:p>
-    <w:bookmarkStart w:id="50" w:name="_Toc143629870" w:displacedByCustomXml="next"/>
-    <w:bookmarkStart w:id="51" w:name="_Toc86055213" w:displacedByCustomXml="next"/>
+    <w:bookmarkStart w:id="50" w:name="_Toc86055213" w:displacedByCustomXml="next"/>
+    <w:bookmarkStart w:id="51" w:name="_Toc143629870" w:displacedByCustomXml="next"/>
     <w:sdt>
       <w:sdtPr>
         <w:rPr>
@@ -8170,7 +9231,7 @@
         <w:p>
           <w:pPr>
             <w:sectPr>
-              <w:footerReference w:type="default" r:id="rId33"/>
+              <w:footerReference w:type="default" r:id="rId34"/>
               <w:pgSz w:w="11906" w:h="16838"/>
               <w:pgMar w:top="1417" w:right="1417" w:bottom="1417" w:left="1417" w:header="708" w:footer="708" w:gutter="0"/>
               <w:pgNumType w:start="1"/>
@@ -10284,6 +11345,7 @@
   <w:style w:type="character" w:default="1" w:styleId="Standardnpsmoodstavce">
     <w:name w:val="Default Paragraph Font"/>
     <w:uiPriority w:val="1"/>
+    <w:semiHidden/>
     <w:unhideWhenUsed/>
   </w:style>
   <w:style w:type="table" w:default="1" w:styleId="Normlntabulka">
@@ -11161,6 +12223,8 @@
     <w:rsid w:val="00366F9A"/>
     <w:rsid w:val="004944B4"/>
     <w:rsid w:val="004958E1"/>
+    <w:rsid w:val="00713B83"/>
+    <w:rsid w:val="007702B2"/>
     <w:rsid w:val="00980D3A"/>
     <w:rsid w:val="00C16733"/>
     <w:rsid w:val="00D459D9"/>

</xml_diff>